<commit_message>
Update proposal, seq diagram
</commit_message>
<xml_diff>
--- a/CS3215 Proposal.docx
+++ b/CS3215 Proposal.docx
@@ -348,7 +348,7 @@
             </w:rPr>
             <w:fldChar w:fldCharType="separate"/>
           </w:r>
-          <w:hyperlink w:anchor="_Toc253256282" w:history="1">
+          <w:hyperlink w:anchor="_Toc253259454" w:history="1">
             <w:r>
               <w:rPr>
                 <w:rStyle w:val="Hyperlink"/>
@@ -392,7 +392,7 @@
                 <w:noProof/>
                 <w:webHidden/>
               </w:rPr>
-              <w:instrText xml:space="preserve"> PAGEREF _Toc253256282 \h </w:instrText>
+              <w:instrText xml:space="preserve"> PAGEREF _Toc253259454 \h </w:instrText>
             </w:r>
             <w:r>
               <w:rPr>
@@ -436,7 +436,7 @@
               <w:lang w:eastAsia="en-SG"/>
             </w:rPr>
           </w:pPr>
-          <w:hyperlink w:anchor="_Toc253256283" w:history="1">
+          <w:hyperlink w:anchor="_Toc253259455" w:history="1">
             <w:r>
               <w:rPr>
                 <w:rStyle w:val="Hyperlink"/>
@@ -480,7 +480,7 @@
                 <w:noProof/>
                 <w:webHidden/>
               </w:rPr>
-              <w:instrText xml:space="preserve"> PAGEREF _Toc253256283 \h </w:instrText>
+              <w:instrText xml:space="preserve"> PAGEREF _Toc253259455 \h </w:instrText>
             </w:r>
             <w:r>
               <w:rPr>
@@ -524,7 +524,7 @@
               <w:lang w:eastAsia="en-SG"/>
             </w:rPr>
           </w:pPr>
-          <w:hyperlink w:anchor="_Toc253256284" w:history="1">
+          <w:hyperlink w:anchor="_Toc253259456" w:history="1">
             <w:r>
               <w:rPr>
                 <w:rStyle w:val="Hyperlink"/>
@@ -568,7 +568,7 @@
                 <w:noProof/>
                 <w:webHidden/>
               </w:rPr>
-              <w:instrText xml:space="preserve"> PAGEREF _Toc253256284 \h </w:instrText>
+              <w:instrText xml:space="preserve"> PAGEREF _Toc253259456 \h </w:instrText>
             </w:r>
             <w:r>
               <w:rPr>
@@ -612,7 +612,7 @@
               <w:lang w:eastAsia="en-SG"/>
             </w:rPr>
           </w:pPr>
-          <w:hyperlink w:anchor="_Toc253256285" w:history="1">
+          <w:hyperlink w:anchor="_Toc253259457" w:history="1">
             <w:r>
               <w:rPr>
                 <w:rStyle w:val="Hyperlink"/>
@@ -656,7 +656,7 @@
                 <w:noProof/>
                 <w:webHidden/>
               </w:rPr>
-              <w:instrText xml:space="preserve"> PAGEREF _Toc253256285 \h </w:instrText>
+              <w:instrText xml:space="preserve"> PAGEREF _Toc253259457 \h </w:instrText>
             </w:r>
             <w:r>
               <w:rPr>
@@ -700,7 +700,7 @@
               <w:lang w:eastAsia="en-SG"/>
             </w:rPr>
           </w:pPr>
-          <w:hyperlink w:anchor="_Toc253256286" w:history="1">
+          <w:hyperlink w:anchor="_Toc253259458" w:history="1">
             <w:r>
               <w:rPr>
                 <w:rStyle w:val="Hyperlink"/>
@@ -744,7 +744,7 @@
                 <w:noProof/>
                 <w:webHidden/>
               </w:rPr>
-              <w:instrText xml:space="preserve"> PAGEREF _Toc253256286 \h </w:instrText>
+              <w:instrText xml:space="preserve"> PAGEREF _Toc253259458 \h </w:instrText>
             </w:r>
             <w:r>
               <w:rPr>
@@ -788,7 +788,7 @@
               <w:lang w:eastAsia="en-SG"/>
             </w:rPr>
           </w:pPr>
-          <w:hyperlink w:anchor="_Toc253256287" w:history="1">
+          <w:hyperlink w:anchor="_Toc253259459" w:history="1">
             <w:r>
               <w:rPr>
                 <w:rStyle w:val="Hyperlink"/>
@@ -832,7 +832,7 @@
                 <w:noProof/>
                 <w:webHidden/>
               </w:rPr>
-              <w:instrText xml:space="preserve"> PAGEREF _Toc253256287 \h </w:instrText>
+              <w:instrText xml:space="preserve"> PAGEREF _Toc253259459 \h </w:instrText>
             </w:r>
             <w:r>
               <w:rPr>
@@ -876,7 +876,7 @@
               <w:lang w:eastAsia="en-SG"/>
             </w:rPr>
           </w:pPr>
-          <w:hyperlink w:anchor="_Toc253256288" w:history="1">
+          <w:hyperlink w:anchor="_Toc253259460" w:history="1">
             <w:r>
               <w:rPr>
                 <w:rStyle w:val="Hyperlink"/>
@@ -920,7 +920,7 @@
                 <w:noProof/>
                 <w:webHidden/>
               </w:rPr>
-              <w:instrText xml:space="preserve"> PAGEREF _Toc253256288 \h </w:instrText>
+              <w:instrText xml:space="preserve"> PAGEREF _Toc253259460 \h </w:instrText>
             </w:r>
             <w:r>
               <w:rPr>
@@ -964,7 +964,7 @@
               <w:lang w:eastAsia="en-SG"/>
             </w:rPr>
           </w:pPr>
-          <w:hyperlink w:anchor="_Toc253256289" w:history="1">
+          <w:hyperlink w:anchor="_Toc253259461" w:history="1">
             <w:r>
               <w:rPr>
                 <w:rStyle w:val="Hyperlink"/>
@@ -1008,7 +1008,7 @@
                 <w:noProof/>
                 <w:webHidden/>
               </w:rPr>
-              <w:instrText xml:space="preserve"> PAGEREF _Toc253256289 \h </w:instrText>
+              <w:instrText xml:space="preserve"> PAGEREF _Toc253259461 \h </w:instrText>
             </w:r>
             <w:r>
               <w:rPr>
@@ -1052,7 +1052,7 @@
               <w:lang w:eastAsia="en-SG"/>
             </w:rPr>
           </w:pPr>
-          <w:hyperlink w:anchor="_Toc253256290" w:history="1">
+          <w:hyperlink w:anchor="_Toc253259462" w:history="1">
             <w:r>
               <w:rPr>
                 <w:rStyle w:val="Hyperlink"/>
@@ -1096,7 +1096,7 @@
                 <w:noProof/>
                 <w:webHidden/>
               </w:rPr>
-              <w:instrText xml:space="preserve"> PAGEREF _Toc253256290 \h </w:instrText>
+              <w:instrText xml:space="preserve"> PAGEREF _Toc253259462 \h </w:instrText>
             </w:r>
             <w:r>
               <w:rPr>
@@ -1140,7 +1140,7 @@
               <w:lang w:eastAsia="en-SG"/>
             </w:rPr>
           </w:pPr>
-          <w:hyperlink w:anchor="_Toc253256291" w:history="1">
+          <w:hyperlink w:anchor="_Toc253259463" w:history="1">
             <w:r>
               <w:rPr>
                 <w:rStyle w:val="Hyperlink"/>
@@ -1184,7 +1184,7 @@
                 <w:noProof/>
                 <w:webHidden/>
               </w:rPr>
-              <w:instrText xml:space="preserve"> PAGEREF _Toc253256291 \h </w:instrText>
+              <w:instrText xml:space="preserve"> PAGEREF _Toc253259463 \h </w:instrText>
             </w:r>
             <w:r>
               <w:rPr>
@@ -1228,7 +1228,7 @@
               <w:lang w:eastAsia="en-SG"/>
             </w:rPr>
           </w:pPr>
-          <w:hyperlink w:anchor="_Toc253256292" w:history="1">
+          <w:hyperlink w:anchor="_Toc253259464" w:history="1">
             <w:r>
               <w:rPr>
                 <w:rStyle w:val="Hyperlink"/>
@@ -1272,7 +1272,7 @@
                 <w:noProof/>
                 <w:webHidden/>
               </w:rPr>
-              <w:instrText xml:space="preserve"> PAGEREF _Toc253256292 \h </w:instrText>
+              <w:instrText xml:space="preserve"> PAGEREF _Toc253259464 \h </w:instrText>
             </w:r>
             <w:r>
               <w:rPr>
@@ -1316,7 +1316,7 @@
               <w:lang w:eastAsia="en-SG"/>
             </w:rPr>
           </w:pPr>
-          <w:hyperlink w:anchor="_Toc253256293" w:history="1">
+          <w:hyperlink w:anchor="_Toc253259465" w:history="1">
             <w:r>
               <w:rPr>
                 <w:rStyle w:val="Hyperlink"/>
@@ -1360,7 +1360,7 @@
                 <w:noProof/>
                 <w:webHidden/>
               </w:rPr>
-              <w:instrText xml:space="preserve"> PAGEREF _Toc253256293 \h </w:instrText>
+              <w:instrText xml:space="preserve"> PAGEREF _Toc253259465 \h </w:instrText>
             </w:r>
             <w:r>
               <w:rPr>
@@ -1380,7 +1380,7 @@
                 <w:noProof/>
                 <w:webHidden/>
               </w:rPr>
-              <w:t>6</w:t>
+              <w:t>7</w:t>
             </w:r>
             <w:r>
               <w:rPr>
@@ -1404,7 +1404,7 @@
               <w:lang w:eastAsia="en-SG"/>
             </w:rPr>
           </w:pPr>
-          <w:hyperlink w:anchor="_Toc253256294" w:history="1">
+          <w:hyperlink w:anchor="_Toc253259466" w:history="1">
             <w:r>
               <w:rPr>
                 <w:rStyle w:val="Hyperlink"/>
@@ -1448,7 +1448,7 @@
                 <w:noProof/>
                 <w:webHidden/>
               </w:rPr>
-              <w:instrText xml:space="preserve"> PAGEREF _Toc253256294 \h </w:instrText>
+              <w:instrText xml:space="preserve"> PAGEREF _Toc253259466 \h </w:instrText>
             </w:r>
             <w:r>
               <w:rPr>
@@ -1468,7 +1468,7 @@
                 <w:noProof/>
                 <w:webHidden/>
               </w:rPr>
-              <w:t>7</w:t>
+              <w:t>8</w:t>
             </w:r>
             <w:r>
               <w:rPr>
@@ -1492,7 +1492,7 @@
               <w:lang w:eastAsia="en-SG"/>
             </w:rPr>
           </w:pPr>
-          <w:hyperlink w:anchor="_Toc253256295" w:history="1">
+          <w:hyperlink w:anchor="_Toc253259467" w:history="1">
             <w:r>
               <w:rPr>
                 <w:rStyle w:val="Hyperlink"/>
@@ -1536,7 +1536,7 @@
                 <w:noProof/>
                 <w:webHidden/>
               </w:rPr>
-              <w:instrText xml:space="preserve"> PAGEREF _Toc253256295 \h </w:instrText>
+              <w:instrText xml:space="preserve"> PAGEREF _Toc253259467 \h </w:instrText>
             </w:r>
             <w:r>
               <w:rPr>
@@ -1556,7 +1556,7 @@
                 <w:noProof/>
                 <w:webHidden/>
               </w:rPr>
-              <w:t>8</w:t>
+              <w:t>9</w:t>
             </w:r>
             <w:r>
               <w:rPr>
@@ -1580,7 +1580,7 @@
               <w:lang w:eastAsia="en-SG"/>
             </w:rPr>
           </w:pPr>
-          <w:hyperlink w:anchor="_Toc253256296" w:history="1">
+          <w:hyperlink w:anchor="_Toc253259468" w:history="1">
             <w:r>
               <w:rPr>
                 <w:rStyle w:val="Hyperlink"/>
@@ -1624,7 +1624,7 @@
                 <w:noProof/>
                 <w:webHidden/>
               </w:rPr>
-              <w:instrText xml:space="preserve"> PAGEREF _Toc253256296 \h </w:instrText>
+              <w:instrText xml:space="preserve"> PAGEREF _Toc253259468 \h </w:instrText>
             </w:r>
             <w:r>
               <w:rPr>
@@ -1644,7 +1644,7 @@
                 <w:noProof/>
                 <w:webHidden/>
               </w:rPr>
-              <w:t>8</w:t>
+              <w:t>9</w:t>
             </w:r>
             <w:r>
               <w:rPr>
@@ -1668,7 +1668,7 @@
               <w:lang w:eastAsia="en-SG"/>
             </w:rPr>
           </w:pPr>
-          <w:hyperlink w:anchor="_Toc253256297" w:history="1">
+          <w:hyperlink w:anchor="_Toc253259469" w:history="1">
             <w:r>
               <w:rPr>
                 <w:rStyle w:val="Hyperlink"/>
@@ -1712,7 +1712,7 @@
                 <w:noProof/>
                 <w:webHidden/>
               </w:rPr>
-              <w:instrText xml:space="preserve"> PAGEREF _Toc253256297 \h </w:instrText>
+              <w:instrText xml:space="preserve"> PAGEREF _Toc253259469 \h </w:instrText>
             </w:r>
             <w:r>
               <w:rPr>
@@ -1732,7 +1732,7 @@
                 <w:noProof/>
                 <w:webHidden/>
               </w:rPr>
-              <w:t>8</w:t>
+              <w:t>9</w:t>
             </w:r>
             <w:r>
               <w:rPr>
@@ -1756,7 +1756,7 @@
               <w:lang w:eastAsia="en-SG"/>
             </w:rPr>
           </w:pPr>
-          <w:hyperlink w:anchor="_Toc253256298" w:history="1">
+          <w:hyperlink w:anchor="_Toc253259470" w:history="1">
             <w:r>
               <w:rPr>
                 <w:rStyle w:val="Hyperlink"/>
@@ -1800,7 +1800,7 @@
                 <w:noProof/>
                 <w:webHidden/>
               </w:rPr>
-              <w:instrText xml:space="preserve"> PAGEREF _Toc253256298 \h </w:instrText>
+              <w:instrText xml:space="preserve"> PAGEREF _Toc253259470 \h </w:instrText>
             </w:r>
             <w:r>
               <w:rPr>
@@ -1820,7 +1820,7 @@
                 <w:noProof/>
                 <w:webHidden/>
               </w:rPr>
-              <w:t>8</w:t>
+              <w:t>9</w:t>
             </w:r>
             <w:r>
               <w:rPr>
@@ -1844,7 +1844,7 @@
               <w:lang w:eastAsia="en-SG"/>
             </w:rPr>
           </w:pPr>
-          <w:hyperlink w:anchor="_Toc253256299" w:history="1">
+          <w:hyperlink w:anchor="_Toc253259471" w:history="1">
             <w:r>
               <w:rPr>
                 <w:rStyle w:val="Hyperlink"/>
@@ -1888,7 +1888,7 @@
                 <w:noProof/>
                 <w:webHidden/>
               </w:rPr>
-              <w:instrText xml:space="preserve"> PAGEREF _Toc253256299 \h </w:instrText>
+              <w:instrText xml:space="preserve"> PAGEREF _Toc253259471 \h </w:instrText>
             </w:r>
             <w:r>
               <w:rPr>
@@ -1908,7 +1908,7 @@
                 <w:noProof/>
                 <w:webHidden/>
               </w:rPr>
-              <w:t>9</w:t>
+              <w:t>10</w:t>
             </w:r>
             <w:r>
               <w:rPr>
@@ -1932,7 +1932,7 @@
               <w:lang w:eastAsia="en-SG"/>
             </w:rPr>
           </w:pPr>
-          <w:hyperlink w:anchor="_Toc253256300" w:history="1">
+          <w:hyperlink w:anchor="_Toc253259472" w:history="1">
             <w:r>
               <w:rPr>
                 <w:rStyle w:val="Hyperlink"/>
@@ -1976,7 +1976,7 @@
                 <w:noProof/>
                 <w:webHidden/>
               </w:rPr>
-              <w:instrText xml:space="preserve"> PAGEREF _Toc253256300 \h </w:instrText>
+              <w:instrText xml:space="preserve"> PAGEREF _Toc253259472 \h </w:instrText>
             </w:r>
             <w:r>
               <w:rPr>
@@ -1996,7 +1996,7 @@
                 <w:noProof/>
                 <w:webHidden/>
               </w:rPr>
-              <w:t>10</w:t>
+              <w:t>11</w:t>
             </w:r>
             <w:r>
               <w:rPr>
@@ -2051,7 +2051,7 @@
           <w:szCs w:val="26"/>
         </w:rPr>
       </w:pPr>
-      <w:bookmarkStart w:id="0" w:name="_Toc253256282"/>
+      <w:bookmarkStart w:id="0" w:name="_Toc253259454"/>
       <w:r>
         <w:rPr>
           <w:b/>
@@ -2087,7 +2087,7 @@
           <w:szCs w:val="24"/>
         </w:rPr>
       </w:pPr>
-      <w:bookmarkStart w:id="1" w:name="_Toc253256283"/>
+      <w:bookmarkStart w:id="1" w:name="_Toc253259455"/>
       <w:r>
         <w:rPr>
           <w:b/>
@@ -2141,7 +2141,7 @@
           <w:szCs w:val="24"/>
         </w:rPr>
       </w:pPr>
-      <w:bookmarkStart w:id="2" w:name="_Toc253256284"/>
+      <w:bookmarkStart w:id="2" w:name="_Toc253259456"/>
       <w:r>
         <w:rPr>
           <w:b/>
@@ -2209,7 +2209,7 @@
           <w:szCs w:val="24"/>
         </w:rPr>
       </w:pPr>
-      <w:bookmarkStart w:id="3" w:name="_Toc253256285"/>
+      <w:bookmarkStart w:id="3" w:name="_Toc253259457"/>
       <w:r>
         <w:rPr>
           <w:b/>
@@ -2279,7 +2279,7 @@
           <w:szCs w:val="26"/>
         </w:rPr>
       </w:pPr>
-      <w:bookmarkStart w:id="4" w:name="_Toc253256286"/>
+      <w:bookmarkStart w:id="4" w:name="_Toc253259458"/>
       <w:r>
         <w:rPr>
           <w:b/>
@@ -2313,7 +2313,7 @@
           <w:szCs w:val="24"/>
         </w:rPr>
       </w:pPr>
-      <w:bookmarkStart w:id="5" w:name="_Toc253256287"/>
+      <w:bookmarkStart w:id="5" w:name="_Toc253259459"/>
       <w:r>
         <w:rPr>
           <w:b/>
@@ -2376,7 +2376,7 @@
           <w:szCs w:val="24"/>
         </w:rPr>
       </w:pPr>
-      <w:bookmarkStart w:id="6" w:name="_Toc253256288"/>
+      <w:bookmarkStart w:id="6" w:name="_Toc253259460"/>
       <w:r>
         <w:rPr>
           <w:b/>
@@ -2463,7 +2463,7 @@
           <w:szCs w:val="24"/>
         </w:rPr>
       </w:pPr>
-      <w:bookmarkStart w:id="7" w:name="_Toc253256289"/>
+      <w:bookmarkStart w:id="7" w:name="_Toc253259461"/>
       <w:r>
         <w:rPr>
           <w:b/>
@@ -2537,7 +2537,7 @@
           <w:szCs w:val="26"/>
         </w:rPr>
       </w:pPr>
-      <w:bookmarkStart w:id="9" w:name="_Toc253256290"/>
+      <w:bookmarkStart w:id="9" w:name="_Toc253259462"/>
       <w:r>
         <w:rPr>
           <w:b/>
@@ -2578,7 +2578,7 @@
           <v:shape id="_x0000_i1025" type="#_x0000_t75" style="width:398.25pt;height:289.5pt" o:ole="">
             <v:imagedata r:id="rId8" o:title="" cropbottom="3484f" cropleft="834f" cropright="939f"/>
           </v:shape>
-          <o:OLEObject Type="Embed" ProgID="PowerPoint.Slide.12" ShapeID="_x0000_i1025" DrawAspect="Content" ObjectID="_1326998227" r:id="rId9"/>
+          <o:OLEObject Type="Embed" ProgID="PowerPoint.Slide.12" ShapeID="_x0000_i1025" DrawAspect="Content" ObjectID="_1327001352" r:id="rId9"/>
         </w:object>
       </w:r>
     </w:p>
@@ -2607,7 +2607,7 @@
           <w:szCs w:val="26"/>
         </w:rPr>
       </w:pPr>
-      <w:bookmarkStart w:id="10" w:name="_Toc253256291"/>
+      <w:bookmarkStart w:id="10" w:name="_Toc253259463"/>
       <w:r>
         <w:rPr>
           <w:b/>
@@ -3578,7 +3578,7 @@
           <w:szCs w:val="24"/>
         </w:rPr>
       </w:pPr>
-      <w:bookmarkStart w:id="11" w:name="_Toc253256292"/>
+      <w:bookmarkStart w:id="11" w:name="_Toc253259464"/>
       <w:r>
         <w:rPr>
           <w:b/>
@@ -4111,12 +4111,18 @@
     </w:p>
     <w:p>
       <w:pPr>
-        <w:spacing w:after="0"/>
-        <w:rPr>
-          <w:sz w:val="24"/>
-          <w:szCs w:val="24"/>
-        </w:rPr>
-      </w:pPr>
+        <w:rPr>
+          <w:sz w:val="24"/>
+          <w:szCs w:val="24"/>
+        </w:rPr>
+      </w:pPr>
+      <w:r>
+        <w:rPr>
+          <w:sz w:val="24"/>
+          <w:szCs w:val="24"/>
+        </w:rPr>
+        <w:br w:type="page"/>
+      </w:r>
     </w:p>
     <w:tbl>
       <w:tblPr>
@@ -4151,6 +4157,7 @@
               <w:rPr>
                 <w:b w:val="0"/>
               </w:rPr>
+              <w:lastRenderedPageBreak/>
               <w:t xml:space="preserve">Use Case Number: </w:t>
             </w:r>
             <w:r>
@@ -4450,7 +4457,6 @@
               </w:numPr>
             </w:pPr>
             <w:r>
-              <w:lastRenderedPageBreak/>
               <w:t>User removes</w:t>
             </w:r>
             <w:r>
@@ -4622,6 +4628,56 @@
           <w:sz w:val="24"/>
           <w:szCs w:val="24"/>
         </w:rPr>
+      </w:pPr>
+    </w:p>
+    <w:p>
+      <w:pPr>
+        <w:spacing w:after="0"/>
+        <w:rPr>
+          <w:sz w:val="24"/>
+          <w:szCs w:val="24"/>
+        </w:rPr>
+      </w:pPr>
+    </w:p>
+    <w:p>
+      <w:pPr>
+        <w:spacing w:after="0"/>
+        <w:ind w:left="-567" w:right="-330"/>
+      </w:pPr>
+    </w:p>
+    <w:p>
+      <w:pPr>
+        <w:rPr>
+          <w:b/>
+          <w:sz w:val="26"/>
+          <w:szCs w:val="26"/>
+        </w:rPr>
+      </w:pPr>
+      <w:r>
+        <w:rPr>
+          <w:b/>
+          <w:sz w:val="26"/>
+          <w:szCs w:val="26"/>
+        </w:rPr>
+        <w:br w:type="page"/>
+      </w:r>
+    </w:p>
+    <w:p>
+      <w:pPr>
+        <w:rPr>
+          <w:b/>
+          <w:sz w:val="26"/>
+          <w:szCs w:val="26"/>
+        </w:rPr>
+        <w:sectPr>
+          <w:headerReference w:type="default" r:id="rId10"/>
+          <w:footerReference w:type="default" r:id="rId11"/>
+          <w:pgSz w:w="11906" w:h="16838"/>
+          <w:pgMar w:top="1440" w:right="1440" w:bottom="1440" w:left="1440" w:header="708" w:footer="708" w:gutter="0"/>
+          <w:cols w:space="708"/>
+          <w:titlePg/>
+          <w:docGrid w:linePitch="360"/>
+        </w:sectPr>
       </w:pPr>
     </w:p>
     <w:p>
@@ -4639,31 +4695,26 @@
           <w:szCs w:val="26"/>
         </w:rPr>
       </w:pPr>
-      <w:bookmarkStart w:id="12" w:name="_Toc253256293"/>
+      <w:bookmarkStart w:id="12" w:name="_Toc253259465"/>
       <w:r>
         <w:rPr>
           <w:b/>
           <w:sz w:val="26"/>
           <w:szCs w:val="26"/>
         </w:rPr>
-        <w:t>S</w:t>
-      </w:r>
-      <w:r>
-        <w:rPr>
-          <w:b/>
-          <w:sz w:val="26"/>
-          <w:szCs w:val="26"/>
-        </w:rPr>
-        <w:t>EQUENCE DIAGRAM</w:t>
+        <w:lastRenderedPageBreak/>
+        <w:t>SEQUENCE DIAGRAM</w:t>
       </w:r>
       <w:bookmarkEnd w:id="12"/>
     </w:p>
     <w:p>
       <w:pPr>
         <w:spacing w:after="0"/>
-        <w:rPr>
-          <w:sz w:val="24"/>
-          <w:szCs w:val="24"/>
+        <w:outlineLvl w:val="0"/>
+        <w:rPr>
+          <w:b/>
+          <w:sz w:val="26"/>
+          <w:szCs w:val="26"/>
         </w:rPr>
       </w:pPr>
     </w:p>
@@ -4680,7 +4731,21 @@
           <w:sz w:val="24"/>
           <w:szCs w:val="24"/>
         </w:rPr>
-        <w:t xml:space="preserve">The following is the sequence diagram for </w:t>
+        <w:t xml:space="preserve">The following is the sequence </w:t>
+      </w:r>
+      <w:r>
+        <w:rPr>
+          <w:sz w:val="24"/>
+          <w:szCs w:val="24"/>
+        </w:rPr>
+        <w:t xml:space="preserve">diagram </w:t>
+      </w:r>
+      <w:r>
+        <w:rPr>
+          <w:sz w:val="24"/>
+          <w:szCs w:val="24"/>
+        </w:rPr>
+        <w:t xml:space="preserve">for use case </w:t>
       </w:r>
       <w:r>
         <w:rPr>
@@ -4695,19 +4760,13 @@
           <w:sz w:val="24"/>
           <w:szCs w:val="24"/>
         </w:rPr>
-        <w:t xml:space="preserve"> use case</w:t>
-      </w:r>
-      <w:r>
-        <w:rPr>
-          <w:sz w:val="24"/>
-          <w:szCs w:val="24"/>
-        </w:rPr>
-        <w:t xml:space="preserve"> (use case no: 16)</w:t>
+        <w:t>:</w:t>
       </w:r>
     </w:p>
     <w:p>
       <w:pPr>
         <w:spacing w:after="0"/>
+        <w:outlineLvl w:val="0"/>
         <w:rPr>
           <w:sz w:val="24"/>
           <w:szCs w:val="24"/>
@@ -4716,39 +4775,29 @@
     </w:p>
     <w:p>
       <w:pPr>
-        <w:spacing w:after="0"/>
-        <w:ind w:left="-567" w:right="-330"/>
-        <w:rPr>
-          <w:sz w:val="24"/>
-          <w:szCs w:val="24"/>
+        <w:jc w:val="center"/>
+        <w:rPr>
+          <w:b/>
+          <w:sz w:val="26"/>
+          <w:szCs w:val="26"/>
         </w:rPr>
       </w:pPr>
       <w:r>
-        <w:object w:dxaOrig="14781" w:dyaOrig="10649">
-          <v:shape id="_x0000_i1028" type="#_x0000_t75" style="width:531.75pt;height:382.5pt" o:ole="">
-            <v:imagedata r:id="rId10" o:title=""/>
+        <w:object w:dxaOrig="17329" w:dyaOrig="11763">
+          <v:shape id="_x0000_i1028" type="#_x0000_t75" style="width:636pt;height:390pt;mso-position-vertical:absolute" o:ole="">
+            <v:imagedata r:id="rId12" o:title="" cropbottom="6318f"/>
           </v:shape>
-          <o:OLEObject Type="Embed" ProgID="Visio.Drawing.11" ShapeID="_x0000_i1028" DrawAspect="Content" ObjectID="_1326998228" r:id="rId11"/>
+          <o:OLEObject Type="Embed" ProgID="Visio.Drawing.11" ShapeID="_x0000_i1028" DrawAspect="Content" ObjectID="_1327001353" r:id="rId13"/>
         </w:object>
       </w:r>
-    </w:p>
-    <w:p>
-      <w:pPr>
-        <w:spacing w:after="0"/>
-        <w:rPr>
-          <w:sz w:val="24"/>
-          <w:szCs w:val="24"/>
-        </w:rPr>
-      </w:pPr>
-    </w:p>
-    <w:p>
-      <w:pPr>
-        <w:spacing w:after="0"/>
-        <w:rPr>
-          <w:sz w:val="24"/>
-          <w:szCs w:val="24"/>
-        </w:rPr>
-      </w:pPr>
+      <w:r>
+        <w:rPr>
+          <w:b/>
+          <w:sz w:val="26"/>
+          <w:szCs w:val="26"/>
+        </w:rPr>
+        <w:br w:type="page"/>
+      </w:r>
     </w:p>
     <w:p>
       <w:pPr>
@@ -4764,63 +4813,16 @@
           <w:sz w:val="26"/>
           <w:szCs w:val="26"/>
         </w:rPr>
-      </w:pPr>
-      <w:bookmarkStart w:id="13" w:name="_Toc253256294"/>
-      <w:r>
-        <w:rPr>
-          <w:b/>
-          <w:sz w:val="26"/>
-          <w:szCs w:val="26"/>
-        </w:rPr>
-        <w:lastRenderedPageBreak/>
-        <w:t>SYSTEM ARCHITECTURE</w:t>
-      </w:r>
-      <w:bookmarkEnd w:id="13"/>
-    </w:p>
-    <w:p>
-      <w:pPr>
-        <w:spacing w:after="0"/>
-      </w:pPr>
-    </w:p>
-    <w:p>
-      <w:pPr>
-        <w:spacing w:after="0"/>
-        <w:jc w:val="center"/>
-      </w:pPr>
-      <w:r>
-        <w:object w:dxaOrig="7186" w:dyaOrig="5380">
-          <v:shape id="_x0000_i1026" type="#_x0000_t75" style="width:438.75pt;height:328.5pt" o:ole="">
-            <v:imagedata r:id="rId12" o:title=""/>
-          </v:shape>
-          <o:OLEObject Type="Embed" ProgID="PowerPoint.Slide.12" ShapeID="_x0000_i1026" DrawAspect="Content" ObjectID="_1326998229" r:id="rId13"/>
-        </w:object>
-      </w:r>
-    </w:p>
-    <w:p>
-      <w:pPr>
-        <w:spacing w:after="0"/>
-        <w:rPr>
-          <w:sz w:val="24"/>
-          <w:szCs w:val="24"/>
-        </w:rPr>
-      </w:pPr>
-    </w:p>
-    <w:p>
-      <w:pPr>
-        <w:rPr>
-          <w:b/>
-          <w:sz w:val="26"/>
-          <w:szCs w:val="26"/>
-        </w:rPr>
-      </w:pPr>
-      <w:r>
-        <w:rPr>
-          <w:b/>
-          <w:sz w:val="26"/>
-          <w:szCs w:val="26"/>
-        </w:rPr>
-        <w:br w:type="page"/>
-      </w:r>
+        <w:sectPr>
+          <w:headerReference w:type="first" r:id="rId14"/>
+          <w:footerReference w:type="first" r:id="rId15"/>
+          <w:pgSz w:w="16838" w:h="11906" w:orient="landscape"/>
+          <w:pgMar w:top="1440" w:right="1440" w:bottom="851" w:left="1440" w:header="708" w:footer="624" w:gutter="0"/>
+          <w:cols w:space="708"/>
+          <w:titlePg/>
+          <w:docGrid w:linePitch="360"/>
+        </w:sectPr>
+      </w:pPr>
     </w:p>
     <w:p>
       <w:pPr>
@@ -4837,7 +4839,79 @@
           <w:szCs w:val="26"/>
         </w:rPr>
       </w:pPr>
-      <w:bookmarkStart w:id="14" w:name="_Toc253256295"/>
+      <w:bookmarkStart w:id="13" w:name="_Toc253259466"/>
+      <w:r>
+        <w:rPr>
+          <w:b/>
+          <w:sz w:val="26"/>
+          <w:szCs w:val="26"/>
+        </w:rPr>
+        <w:lastRenderedPageBreak/>
+        <w:t>SYSTEM ARCHITECTURE</w:t>
+      </w:r>
+      <w:bookmarkEnd w:id="13"/>
+    </w:p>
+    <w:p>
+      <w:pPr>
+        <w:spacing w:after="0"/>
+      </w:pPr>
+    </w:p>
+    <w:p>
+      <w:pPr>
+        <w:spacing w:after="0"/>
+        <w:jc w:val="center"/>
+      </w:pPr>
+      <w:r>
+        <w:object w:dxaOrig="7186" w:dyaOrig="5380">
+          <v:shape id="_x0000_i1026" type="#_x0000_t75" style="width:438.75pt;height:328.5pt" o:ole="">
+            <v:imagedata r:id="rId16" o:title=""/>
+          </v:shape>
+          <o:OLEObject Type="Embed" ProgID="PowerPoint.Slide.12" ShapeID="_x0000_i1026" DrawAspect="Content" ObjectID="_1327001354" r:id="rId17"/>
+        </w:object>
+      </w:r>
+    </w:p>
+    <w:p>
+      <w:pPr>
+        <w:spacing w:after="0"/>
+        <w:rPr>
+          <w:sz w:val="24"/>
+          <w:szCs w:val="24"/>
+        </w:rPr>
+      </w:pPr>
+    </w:p>
+    <w:p>
+      <w:pPr>
+        <w:rPr>
+          <w:b/>
+          <w:sz w:val="26"/>
+          <w:szCs w:val="26"/>
+        </w:rPr>
+      </w:pPr>
+      <w:r>
+        <w:rPr>
+          <w:b/>
+          <w:sz w:val="26"/>
+          <w:szCs w:val="26"/>
+        </w:rPr>
+        <w:br w:type="page"/>
+      </w:r>
+    </w:p>
+    <w:p>
+      <w:pPr>
+        <w:pStyle w:val="ListParagraph"/>
+        <w:numPr>
+          <w:ilvl w:val="0"/>
+          <w:numId w:val="3"/>
+        </w:numPr>
+        <w:spacing w:after="0"/>
+        <w:outlineLvl w:val="0"/>
+        <w:rPr>
+          <w:b/>
+          <w:sz w:val="26"/>
+          <w:szCs w:val="26"/>
+        </w:rPr>
+      </w:pPr>
+      <w:bookmarkStart w:id="14" w:name="_Toc253259467"/>
       <w:r>
         <w:rPr>
           <w:b/>
@@ -4915,7 +4989,7 @@
         </w:rPr>
         <w:t xml:space="preserve"> </w:t>
       </w:r>
-      <w:bookmarkStart w:id="15" w:name="_Toc253256296"/>
+      <w:bookmarkStart w:id="15" w:name="_Toc253259468"/>
       <w:r>
         <w:rPr>
           <w:b/>
@@ -5150,7 +5224,7 @@
           <w:szCs w:val="24"/>
         </w:rPr>
       </w:pPr>
-      <w:bookmarkStart w:id="16" w:name="_Toc253256297"/>
+      <w:bookmarkStart w:id="16" w:name="_Toc253259469"/>
       <w:r>
         <w:rPr>
           <w:b/>
@@ -5329,7 +5403,7 @@
           <w:szCs w:val="24"/>
         </w:rPr>
       </w:pPr>
-      <w:bookmarkStart w:id="17" w:name="_Toc253256298"/>
+      <w:bookmarkStart w:id="17" w:name="_Toc253259470"/>
       <w:r>
         <w:rPr>
           <w:b/>
@@ -5438,8 +5512,7 @@
           <w:szCs w:val="26"/>
         </w:rPr>
         <w:sectPr>
-          <w:headerReference w:type="default" r:id="rId14"/>
-          <w:footerReference w:type="default" r:id="rId15"/>
+          <w:headerReference w:type="first" r:id="rId18"/>
           <w:pgSz w:w="11906" w:h="16838"/>
           <w:pgMar w:top="1440" w:right="1440" w:bottom="1440" w:left="1440" w:header="708" w:footer="708" w:gutter="0"/>
           <w:cols w:space="708"/>
@@ -5472,7 +5545,7 @@
           <w:szCs w:val="26"/>
         </w:rPr>
       </w:pPr>
-      <w:bookmarkStart w:id="19" w:name="_Toc253256299"/>
+      <w:bookmarkStart w:id="19" w:name="_Toc253259471"/>
       <w:r>
         <w:rPr>
           <w:b/>
@@ -5511,8 +5584,8 @@
           <w:szCs w:val="26"/>
         </w:rPr>
         <w:sectPr>
-          <w:headerReference w:type="first" r:id="rId16"/>
-          <w:footerReference w:type="first" r:id="rId17"/>
+          <w:headerReference w:type="first" r:id="rId19"/>
+          <w:footerReference w:type="first" r:id="rId20"/>
           <w:pgSz w:w="16838" w:h="11906" w:orient="landscape"/>
           <w:pgMar w:top="1440" w:right="1245" w:bottom="1440" w:left="1440" w:header="708" w:footer="708" w:gutter="0"/>
           <w:cols w:space="708"/>
@@ -5528,9 +5601,9 @@
         </w:rPr>
         <w:object w:dxaOrig="14475" w:dyaOrig="7875">
           <v:shape id="_x0000_i1027" type="#_x0000_t75" style="width:723.75pt;height:393.75pt" o:ole="">
-            <v:imagedata r:id="rId18" o:title=""/>
+            <v:imagedata r:id="rId21" o:title=""/>
           </v:shape>
-          <o:OLEObject Type="Embed" ProgID="MSProject.Project.9" ShapeID="_x0000_i1027" DrawAspect="Content" ObjectID="_1326998230" r:id="rId19">
+          <o:OLEObject Type="Embed" ProgID="MSProject.Project.9" ShapeID="_x0000_i1027" DrawAspect="Content" ObjectID="_1327001355" r:id="rId22">
             <o:FieldCodes>\s</o:FieldCodes>
           </o:OLEObject>
         </w:object>
@@ -5551,7 +5624,7 @@
           <w:szCs w:val="26"/>
         </w:rPr>
       </w:pPr>
-      <w:bookmarkStart w:id="20" w:name="_Toc253256300"/>
+      <w:bookmarkStart w:id="20" w:name="_Toc253259472"/>
       <w:r>
         <w:rPr>
           <w:b/>
@@ -6243,8 +6316,8 @@
       </w:pPr>
     </w:p>
     <w:sectPr>
-      <w:headerReference w:type="first" r:id="rId20"/>
-      <w:footerReference w:type="first" r:id="rId21"/>
+      <w:headerReference w:type="first" r:id="rId23"/>
+      <w:footerReference w:type="first" r:id="rId24"/>
       <w:pgSz w:w="11906" w:h="16838"/>
       <w:pgMar w:top="1440" w:right="1440" w:bottom="1440" w:left="1440" w:header="708" w:footer="708" w:gutter="0"/>
       <w:cols w:space="708"/>
@@ -6338,7 +6411,7 @@
 <w:ftr xmlns:ve="http://schemas.openxmlformats.org/markup-compatibility/2006" xmlns:o="urn:schemas-microsoft-com:office:office" xmlns:r="http://schemas.openxmlformats.org/officeDocument/2006/relationships" xmlns:m="http://schemas.openxmlformats.org/officeDocument/2006/math" xmlns:v="urn:schemas-microsoft-com:vml" xmlns:wp="http://schemas.openxmlformats.org/drawingml/2006/wordprocessingDrawing" xmlns:w10="urn:schemas-microsoft-com:office:word" xmlns:w="http://schemas.openxmlformats.org/wordprocessingml/2006/main" xmlns:wne="http://schemas.microsoft.com/office/word/2006/wordml">
   <w:sdt>
     <w:sdtPr>
-      <w:id w:val="17181126"/>
+      <w:id w:val="19664499"/>
       <w:docPartObj>
         <w:docPartGallery w:val="Page Numbers (Bottom of Page)"/>
         <w:docPartUnique/>
@@ -6364,7 +6437,7 @@
             <w:rPr>
               <w:noProof/>
             </w:rPr>
-            <w:t>9</w:t>
+            <w:t>7</w:t>
           </w:r>
         </w:fldSimple>
         <w:r>
@@ -6392,7 +6465,7 @@
 <w:ftr xmlns:ve="http://schemas.openxmlformats.org/markup-compatibility/2006" xmlns:o="urn:schemas-microsoft-com:office:office" xmlns:r="http://schemas.openxmlformats.org/officeDocument/2006/relationships" xmlns:m="http://schemas.openxmlformats.org/officeDocument/2006/math" xmlns:v="urn:schemas-microsoft-com:vml" xmlns:wp="http://schemas.openxmlformats.org/drawingml/2006/wordprocessingDrawing" xmlns:w10="urn:schemas-microsoft-com:office:word" xmlns:w="http://schemas.openxmlformats.org/wordprocessingml/2006/main" xmlns:wne="http://schemas.microsoft.com/office/word/2006/wordml">
   <w:sdt>
     <w:sdtPr>
-      <w:id w:val="8022377"/>
+      <w:id w:val="17181126"/>
       <w:docPartObj>
         <w:docPartGallery w:val="Page Numbers (Bottom of Page)"/>
         <w:docPartUnique/>
@@ -6411,19 +6484,8 @@
           <w:pBdr>
             <w:top w:val="single" w:sz="4" w:space="1" w:color="D9D9D9" w:themeColor="background1" w:themeShade="D9"/>
           </w:pBdr>
-          <w:tabs>
-            <w:tab w:val="left" w:pos="6540"/>
-          </w:tabs>
+          <w:jc w:val="right"/>
         </w:pPr>
-        <w:r>
-          <w:tab/>
-        </w:r>
-        <w:r>
-          <w:tab/>
-        </w:r>
-        <w:r>
-          <w:tab/>
-        </w:r>
         <w:fldSimple w:instr=" PAGE   \* MERGEFORMAT ">
           <w:r>
             <w:rPr>
@@ -6453,6 +6515,71 @@
 </w:ftr>
 </file>
 
+<file path=word/footer4.xml><?xml version="1.0" encoding="utf-8"?>
+<w:ftr xmlns:ve="http://schemas.openxmlformats.org/markup-compatibility/2006" xmlns:o="urn:schemas-microsoft-com:office:office" xmlns:r="http://schemas.openxmlformats.org/officeDocument/2006/relationships" xmlns:m="http://schemas.openxmlformats.org/officeDocument/2006/math" xmlns:v="urn:schemas-microsoft-com:vml" xmlns:wp="http://schemas.openxmlformats.org/drawingml/2006/wordprocessingDrawing" xmlns:w10="urn:schemas-microsoft-com:office:word" xmlns:w="http://schemas.openxmlformats.org/wordprocessingml/2006/main" xmlns:wne="http://schemas.microsoft.com/office/word/2006/wordml">
+  <w:sdt>
+    <w:sdtPr>
+      <w:id w:val="8022377"/>
+      <w:docPartObj>
+        <w:docPartGallery w:val="Page Numbers (Bottom of Page)"/>
+        <w:docPartUnique/>
+      </w:docPartObj>
+    </w:sdtPr>
+    <w:sdtEndPr>
+      <w:rPr>
+        <w:color w:val="7F7F7F" w:themeColor="background1" w:themeShade="7F"/>
+        <w:spacing w:val="60"/>
+      </w:rPr>
+    </w:sdtEndPr>
+    <w:sdtContent>
+      <w:p>
+        <w:pPr>
+          <w:pStyle w:val="Footer"/>
+          <w:pBdr>
+            <w:top w:val="single" w:sz="4" w:space="1" w:color="D9D9D9" w:themeColor="background1" w:themeShade="D9"/>
+          </w:pBdr>
+          <w:tabs>
+            <w:tab w:val="left" w:pos="6540"/>
+          </w:tabs>
+        </w:pPr>
+        <w:r>
+          <w:tab/>
+        </w:r>
+        <w:r>
+          <w:tab/>
+        </w:r>
+        <w:r>
+          <w:tab/>
+        </w:r>
+        <w:fldSimple w:instr=" PAGE   \* MERGEFORMAT ">
+          <w:r>
+            <w:rPr>
+              <w:noProof/>
+            </w:rPr>
+            <w:t>11</w:t>
+          </w:r>
+        </w:fldSimple>
+        <w:r>
+          <w:t xml:space="preserve"> | </w:t>
+        </w:r>
+        <w:r>
+          <w:rPr>
+            <w:color w:val="7F7F7F" w:themeColor="background1" w:themeShade="7F"/>
+            <w:spacing w:val="60"/>
+          </w:rPr>
+          <w:t>Page</w:t>
+        </w:r>
+      </w:p>
+    </w:sdtContent>
+  </w:sdt>
+  <w:p>
+    <w:pPr>
+      <w:pStyle w:val="Footer"/>
+    </w:pPr>
+  </w:p>
+</w:ftr>
+</file>
+
 <file path=word/footnotes.xml><?xml version="1.0" encoding="utf-8"?>
 <w:footnotes xmlns:ve="http://schemas.openxmlformats.org/markup-compatibility/2006" xmlns:o="urn:schemas-microsoft-com:office:office" xmlns:r="http://schemas.openxmlformats.org/officeDocument/2006/relationships" xmlns:m="http://schemas.openxmlformats.org/officeDocument/2006/math" xmlns:v="urn:schemas-microsoft-com:vml" xmlns:wp="http://schemas.openxmlformats.org/drawingml/2006/wordprocessingDrawing" xmlns:w10="urn:schemas-microsoft-com:office:word" xmlns:w="http://schemas.openxmlformats.org/wordprocessingml/2006/main" xmlns:wne="http://schemas.microsoft.com/office/word/2006/wordml">
   <w:footnote w:type="separator" w:id="-1">
@@ -6488,13 +6615,18 @@
       </w:pBdr>
     </w:pPr>
     <w:r>
-      <w:t>CS3215 – Software Engineering Project</w:t>
+      <w:t xml:space="preserve">CS3215 – Software </w:t>
+    </w:r>
+    <w:r>
+      <w:t>Engineering Project</w:t>
     </w:r>
     <w:r>
       <w:tab/>
     </w:r>
     <w:r>
       <w:tab/>
+    </w:r>
+    <w:r>
       <w:t>Team Excalibur (Team 13)</w:t>
     </w:r>
   </w:p>
@@ -6535,6 +6667,74 @@
     </w:r>
     <w:r>
       <w:tab/>
+      <w:t xml:space="preserve">  Team Excalibur (Team 13)</w:t>
+    </w:r>
+  </w:p>
+  <w:p>
+    <w:pPr>
+      <w:pStyle w:val="Header"/>
+    </w:pPr>
+  </w:p>
+</w:hdr>
+</file>
+
+<file path=word/header3.xml><?xml version="1.0" encoding="utf-8"?>
+<w:hdr xmlns:ve="http://schemas.openxmlformats.org/markup-compatibility/2006" xmlns:o="urn:schemas-microsoft-com:office:office" xmlns:r="http://schemas.openxmlformats.org/officeDocument/2006/relationships" xmlns:m="http://schemas.openxmlformats.org/officeDocument/2006/math" xmlns:v="urn:schemas-microsoft-com:vml" xmlns:wp="http://schemas.openxmlformats.org/drawingml/2006/wordprocessingDrawing" xmlns:w10="urn:schemas-microsoft-com:office:word" xmlns:w="http://schemas.openxmlformats.org/wordprocessingml/2006/main" xmlns:wne="http://schemas.microsoft.com/office/word/2006/wordml">
+  <w:p>
+    <w:pPr>
+      <w:pStyle w:val="Header"/>
+      <w:pBdr>
+        <w:bottom w:val="single" w:sz="6" w:space="1" w:color="auto"/>
+      </w:pBdr>
+    </w:pPr>
+    <w:r>
+      <w:t>CS3215 – Software Engineering Project</w:t>
+    </w:r>
+    <w:r>
+      <w:tab/>
+    </w:r>
+    <w:r>
+      <w:tab/>
+      <w:t xml:space="preserve"> Team Excalibur (Team 13)</w:t>
+    </w:r>
+  </w:p>
+  <w:p>
+    <w:pPr>
+      <w:pStyle w:val="Header"/>
+    </w:pPr>
+  </w:p>
+</w:hdr>
+</file>
+
+<file path=word/header4.xml><?xml version="1.0" encoding="utf-8"?>
+<w:hdr xmlns:ve="http://schemas.openxmlformats.org/markup-compatibility/2006" xmlns:o="urn:schemas-microsoft-com:office:office" xmlns:r="http://schemas.openxmlformats.org/officeDocument/2006/relationships" xmlns:m="http://schemas.openxmlformats.org/officeDocument/2006/math" xmlns:v="urn:schemas-microsoft-com:vml" xmlns:wp="http://schemas.openxmlformats.org/drawingml/2006/wordprocessingDrawing" xmlns:w10="urn:schemas-microsoft-com:office:word" xmlns:w="http://schemas.openxmlformats.org/wordprocessingml/2006/main" xmlns:wne="http://schemas.microsoft.com/office/word/2006/wordml">
+  <w:p>
+    <w:pPr>
+      <w:pStyle w:val="Header"/>
+      <w:pBdr>
+        <w:bottom w:val="single" w:sz="6" w:space="1" w:color="auto"/>
+      </w:pBdr>
+    </w:pPr>
+    <w:r>
+      <w:t>CS3215 – Software Engineering Project</w:t>
+    </w:r>
+    <w:r>
+      <w:tab/>
+    </w:r>
+    <w:r>
+      <w:tab/>
+    </w:r>
+    <w:r>
+      <w:tab/>
+    </w:r>
+    <w:r>
+      <w:tab/>
+    </w:r>
+    <w:r>
+      <w:tab/>
+    </w:r>
+    <w:r>
+      <w:tab/>
       <w:t xml:space="preserve">      Team Excalibur (Team 13)</w:t>
     </w:r>
   </w:p>
@@ -6546,7 +6746,7 @@
 </w:hdr>
 </file>
 
-<file path=word/header3.xml><?xml version="1.0" encoding="utf-8"?>
+<file path=word/header5.xml><?xml version="1.0" encoding="utf-8"?>
 <w:hdr xmlns:ve="http://schemas.openxmlformats.org/markup-compatibility/2006" xmlns:o="urn:schemas-microsoft-com:office:office" xmlns:r="http://schemas.openxmlformats.org/officeDocument/2006/relationships" xmlns:m="http://schemas.openxmlformats.org/officeDocument/2006/math" xmlns:v="urn:schemas-microsoft-com:vml" xmlns:wp="http://schemas.openxmlformats.org/drawingml/2006/wordprocessingDrawing" xmlns:w10="urn:schemas-microsoft-com:office:word" xmlns:w="http://schemas.openxmlformats.org/wordprocessingml/2006/main" xmlns:wne="http://schemas.microsoft.com/office/word/2006/wordml">
   <w:p>
     <w:pPr>
@@ -10588,7 +10788,7 @@
 </file>
 
 <file path=customXml/itemProps1.xml><?xml version="1.0" encoding="utf-8"?>
-<ds:datastoreItem xmlns:ds="http://schemas.openxmlformats.org/officeDocument/2006/customXml" ds:itemID="{28E7B90C-82FD-4F07-80ED-C8C82D1819A1}">
+<ds:datastoreItem xmlns:ds="http://schemas.openxmlformats.org/officeDocument/2006/customXml" ds:itemID="{5650F5E6-6002-4208-A3D2-158146B03332}">
   <ds:schemaRefs>
     <ds:schemaRef ds:uri="http://schemas.openxmlformats.org/officeDocument/2006/bibliography"/>
   </ds:schemaRefs>

</xml_diff>

<commit_message>
added ad, update proposal
</commit_message>
<xml_diff>
--- a/CS3215 Proposal.docx
+++ b/CS3215 Proposal.docx
@@ -110,21 +110,14 @@
                         <w:sz w:val="34"/>
                         <w:szCs w:val="34"/>
                       </w:rPr>
-                      <w:t xml:space="preserve"> Just plug </w:t>
+                      <w:t xml:space="preserve"> </w:t>
                     </w:r>
                     <w:r>
                       <w:rPr>
                         <w:sz w:val="34"/>
                         <w:szCs w:val="34"/>
                       </w:rPr>
-                      <w:t xml:space="preserve">it </w:t>
-                    </w:r>
-                    <w:r>
-                      <w:rPr>
-                        <w:sz w:val="34"/>
-                        <w:szCs w:val="34"/>
-                      </w:rPr>
-                      <w:t>in</w:t>
+                      <w:t>Plug and Sync</w:t>
                     </w:r>
                   </w:p>
                 </w:tc>
@@ -332,13 +325,12 @@
           <w:pPr>
             <w:pStyle w:val="TOC1"/>
             <w:tabs>
-              <w:tab w:val="left" w:pos="440"/>
               <w:tab w:val="right" w:leader="dot" w:pos="9016"/>
             </w:tabs>
             <w:rPr>
               <w:rFonts w:eastAsiaTheme="minorEastAsia"/>
               <w:noProof/>
-              <w:lang w:eastAsia="en-SG"/>
+              <w:lang w:eastAsia="zh-CN"/>
             </w:rPr>
           </w:pPr>
           <w:r>
@@ -362,29 +354,101 @@
             </w:rPr>
             <w:fldChar w:fldCharType="separate"/>
           </w:r>
-          <w:hyperlink w:anchor="_Toc253259454" w:history="1">
+          <w:hyperlink w:anchor="_Toc253582692" w:history="1">
             <w:r>
               <w:rPr>
                 <w:rStyle w:val="Hyperlink"/>
                 <w:b/>
                 <w:noProof/>
               </w:rPr>
-              <w:t>1.</w:t>
-            </w:r>
-            <w:r>
-              <w:rPr>
-                <w:rFonts w:eastAsiaTheme="minorEastAsia"/>
-                <w:noProof/>
-                <w:lang w:eastAsia="en-SG"/>
+              <w:t>EXECUTIVE SUMMARY</w:t>
+            </w:r>
+            <w:r>
+              <w:rPr>
+                <w:noProof/>
+                <w:webHidden/>
               </w:rPr>
               <w:tab/>
             </w:r>
+            <w:r>
+              <w:rPr>
+                <w:noProof/>
+                <w:webHidden/>
+              </w:rPr>
+              <w:fldChar w:fldCharType="begin"/>
+            </w:r>
+            <w:r>
+              <w:rPr>
+                <w:noProof/>
+                <w:webHidden/>
+              </w:rPr>
+              <w:instrText xml:space="preserve"> PAGEREF _Toc253582692 \h </w:instrText>
+            </w:r>
+            <w:r>
+              <w:rPr>
+                <w:noProof/>
+                <w:webHidden/>
+              </w:rPr>
+            </w:r>
+            <w:r>
+              <w:rPr>
+                <w:noProof/>
+                <w:webHidden/>
+              </w:rPr>
+              <w:fldChar w:fldCharType="separate"/>
+            </w:r>
+            <w:r>
+              <w:rPr>
+                <w:noProof/>
+                <w:webHidden/>
+              </w:rPr>
+              <w:t>3</w:t>
+            </w:r>
+            <w:r>
+              <w:rPr>
+                <w:noProof/>
+                <w:webHidden/>
+              </w:rPr>
+              <w:fldChar w:fldCharType="end"/>
+            </w:r>
+          </w:hyperlink>
+        </w:p>
+        <w:p>
+          <w:pPr>
+            <w:pStyle w:val="TOC1"/>
+            <w:tabs>
+              <w:tab w:val="left" w:pos="440"/>
+              <w:tab w:val="right" w:leader="dot" w:pos="9016"/>
+            </w:tabs>
+            <w:rPr>
+              <w:rFonts w:eastAsiaTheme="minorEastAsia"/>
+              <w:noProof/>
+              <w:lang w:eastAsia="zh-CN"/>
+            </w:rPr>
+          </w:pPr>
+          <w:hyperlink w:anchor="_Toc253582693" w:history="1">
             <w:r>
               <w:rPr>
                 <w:rStyle w:val="Hyperlink"/>
                 <w:b/>
                 <w:noProof/>
               </w:rPr>
+              <w:t>1.</w:t>
+            </w:r>
+            <w:r>
+              <w:rPr>
+                <w:rFonts w:eastAsiaTheme="minorEastAsia"/>
+                <w:noProof/>
+                <w:lang w:eastAsia="zh-CN"/>
+              </w:rPr>
+              <w:tab/>
+            </w:r>
+            <w:r>
+              <w:rPr>
+                <w:rStyle w:val="Hyperlink"/>
+                <w:b/>
+                <w:noProof/>
+              </w:rPr>
               <w:t>INTRODUCTION</w:t>
             </w:r>
             <w:r>
@@ -406,7 +470,7 @@
                 <w:noProof/>
                 <w:webHidden/>
               </w:rPr>
-              <w:instrText xml:space="preserve"> PAGEREF _Toc253259454 \h </w:instrText>
+              <w:instrText xml:space="preserve"> PAGEREF _Toc253582693 \h </w:instrText>
             </w:r>
             <w:r>
               <w:rPr>
@@ -426,7 +490,7 @@
                 <w:noProof/>
                 <w:webHidden/>
               </w:rPr>
-              <w:t>3</w:t>
+              <w:t>4</w:t>
             </w:r>
             <w:r>
               <w:rPr>
@@ -447,10 +511,10 @@
             <w:rPr>
               <w:rFonts w:eastAsiaTheme="minorEastAsia"/>
               <w:noProof/>
-              <w:lang w:eastAsia="en-SG"/>
+              <w:lang w:eastAsia="zh-CN"/>
             </w:rPr>
           </w:pPr>
-          <w:hyperlink w:anchor="_Toc253259455" w:history="1">
+          <w:hyperlink w:anchor="_Toc253582694" w:history="1">
             <w:r>
               <w:rPr>
                 <w:rStyle w:val="Hyperlink"/>
@@ -463,7 +527,7 @@
               <w:rPr>
                 <w:rFonts w:eastAsiaTheme="minorEastAsia"/>
                 <w:noProof/>
-                <w:lang w:eastAsia="en-SG"/>
+                <w:lang w:eastAsia="zh-CN"/>
               </w:rPr>
               <w:tab/>
             </w:r>
@@ -494,7 +558,7 @@
                 <w:noProof/>
                 <w:webHidden/>
               </w:rPr>
-              <w:instrText xml:space="preserve"> PAGEREF _Toc253259455 \h </w:instrText>
+              <w:instrText xml:space="preserve"> PAGEREF _Toc253582694 \h </w:instrText>
             </w:r>
             <w:r>
               <w:rPr>
@@ -514,7 +578,7 @@
                 <w:noProof/>
                 <w:webHidden/>
               </w:rPr>
-              <w:t>3</w:t>
+              <w:t>4</w:t>
             </w:r>
             <w:r>
               <w:rPr>
@@ -535,10 +599,10 @@
             <w:rPr>
               <w:rFonts w:eastAsiaTheme="minorEastAsia"/>
               <w:noProof/>
-              <w:lang w:eastAsia="en-SG"/>
+              <w:lang w:eastAsia="zh-CN"/>
             </w:rPr>
           </w:pPr>
-          <w:hyperlink w:anchor="_Toc253259456" w:history="1">
+          <w:hyperlink w:anchor="_Toc253582695" w:history="1">
             <w:r>
               <w:rPr>
                 <w:rStyle w:val="Hyperlink"/>
@@ -551,7 +615,7 @@
               <w:rPr>
                 <w:rFonts w:eastAsiaTheme="minorEastAsia"/>
                 <w:noProof/>
-                <w:lang w:eastAsia="en-SG"/>
+                <w:lang w:eastAsia="zh-CN"/>
               </w:rPr>
               <w:tab/>
             </w:r>
@@ -582,7 +646,7 @@
                 <w:noProof/>
                 <w:webHidden/>
               </w:rPr>
-              <w:instrText xml:space="preserve"> PAGEREF _Toc253259456 \h </w:instrText>
+              <w:instrText xml:space="preserve"> PAGEREF _Toc253582695 \h </w:instrText>
             </w:r>
             <w:r>
               <w:rPr>
@@ -602,7 +666,7 @@
                 <w:noProof/>
                 <w:webHidden/>
               </w:rPr>
-              <w:t>3</w:t>
+              <w:t>4</w:t>
             </w:r>
             <w:r>
               <w:rPr>
@@ -623,10 +687,10 @@
             <w:rPr>
               <w:rFonts w:eastAsiaTheme="minorEastAsia"/>
               <w:noProof/>
-              <w:lang w:eastAsia="en-SG"/>
+              <w:lang w:eastAsia="zh-CN"/>
             </w:rPr>
           </w:pPr>
-          <w:hyperlink w:anchor="_Toc253259457" w:history="1">
+          <w:hyperlink w:anchor="_Toc253582696" w:history="1">
             <w:r>
               <w:rPr>
                 <w:rStyle w:val="Hyperlink"/>
@@ -639,7 +703,7 @@
               <w:rPr>
                 <w:rFonts w:eastAsiaTheme="minorEastAsia"/>
                 <w:noProof/>
-                <w:lang w:eastAsia="en-SG"/>
+                <w:lang w:eastAsia="zh-CN"/>
               </w:rPr>
               <w:tab/>
             </w:r>
@@ -670,7 +734,7 @@
                 <w:noProof/>
                 <w:webHidden/>
               </w:rPr>
-              <w:instrText xml:space="preserve"> PAGEREF _Toc253259457 \h </w:instrText>
+              <w:instrText xml:space="preserve"> PAGEREF _Toc253582696 \h </w:instrText>
             </w:r>
             <w:r>
               <w:rPr>
@@ -690,7 +754,7 @@
                 <w:noProof/>
                 <w:webHidden/>
               </w:rPr>
-              <w:t>3</w:t>
+              <w:t>4</w:t>
             </w:r>
             <w:r>
               <w:rPr>
@@ -711,10 +775,10 @@
             <w:rPr>
               <w:rFonts w:eastAsiaTheme="minorEastAsia"/>
               <w:noProof/>
-              <w:lang w:eastAsia="en-SG"/>
+              <w:lang w:eastAsia="zh-CN"/>
             </w:rPr>
           </w:pPr>
-          <w:hyperlink w:anchor="_Toc253259458" w:history="1">
+          <w:hyperlink w:anchor="_Toc253582697" w:history="1">
             <w:r>
               <w:rPr>
                 <w:rStyle w:val="Hyperlink"/>
@@ -727,7 +791,7 @@
               <w:rPr>
                 <w:rFonts w:eastAsiaTheme="minorEastAsia"/>
                 <w:noProof/>
-                <w:lang w:eastAsia="en-SG"/>
+                <w:lang w:eastAsia="zh-CN"/>
               </w:rPr>
               <w:tab/>
             </w:r>
@@ -758,7 +822,7 @@
                 <w:noProof/>
                 <w:webHidden/>
               </w:rPr>
-              <w:instrText xml:space="preserve"> PAGEREF _Toc253259458 \h </w:instrText>
+              <w:instrText xml:space="preserve"> PAGEREF _Toc253582697 \h </w:instrText>
             </w:r>
             <w:r>
               <w:rPr>
@@ -778,7 +842,7 @@
                 <w:noProof/>
                 <w:webHidden/>
               </w:rPr>
-              <w:t>3</w:t>
+              <w:t>4</w:t>
             </w:r>
             <w:r>
               <w:rPr>
@@ -799,10 +863,10 @@
             <w:rPr>
               <w:rFonts w:eastAsiaTheme="minorEastAsia"/>
               <w:noProof/>
-              <w:lang w:eastAsia="en-SG"/>
+              <w:lang w:eastAsia="zh-CN"/>
             </w:rPr>
           </w:pPr>
-          <w:hyperlink w:anchor="_Toc253259459" w:history="1">
+          <w:hyperlink w:anchor="_Toc253582698" w:history="1">
             <w:r>
               <w:rPr>
                 <w:rStyle w:val="Hyperlink"/>
@@ -815,7 +879,7 @@
               <w:rPr>
                 <w:rFonts w:eastAsiaTheme="minorEastAsia"/>
                 <w:noProof/>
-                <w:lang w:eastAsia="en-SG"/>
+                <w:lang w:eastAsia="zh-CN"/>
               </w:rPr>
               <w:tab/>
             </w:r>
@@ -846,7 +910,7 @@
                 <w:noProof/>
                 <w:webHidden/>
               </w:rPr>
-              <w:instrText xml:space="preserve"> PAGEREF _Toc253259459 \h </w:instrText>
+              <w:instrText xml:space="preserve"> PAGEREF _Toc253582698 \h </w:instrText>
             </w:r>
             <w:r>
               <w:rPr>
@@ -866,7 +930,7 @@
                 <w:noProof/>
                 <w:webHidden/>
               </w:rPr>
-              <w:t>3</w:t>
+              <w:t>4</w:t>
             </w:r>
             <w:r>
               <w:rPr>
@@ -887,10 +951,10 @@
             <w:rPr>
               <w:rFonts w:eastAsiaTheme="minorEastAsia"/>
               <w:noProof/>
-              <w:lang w:eastAsia="en-SG"/>
+              <w:lang w:eastAsia="zh-CN"/>
             </w:rPr>
           </w:pPr>
-          <w:hyperlink w:anchor="_Toc253259460" w:history="1">
+          <w:hyperlink w:anchor="_Toc253582699" w:history="1">
             <w:r>
               <w:rPr>
                 <w:rStyle w:val="Hyperlink"/>
@@ -903,7 +967,7 @@
               <w:rPr>
                 <w:rFonts w:eastAsiaTheme="minorEastAsia"/>
                 <w:noProof/>
-                <w:lang w:eastAsia="en-SG"/>
+                <w:lang w:eastAsia="zh-CN"/>
               </w:rPr>
               <w:tab/>
             </w:r>
@@ -934,7 +998,7 @@
                 <w:noProof/>
                 <w:webHidden/>
               </w:rPr>
-              <w:instrText xml:space="preserve"> PAGEREF _Toc253259460 \h </w:instrText>
+              <w:instrText xml:space="preserve"> PAGEREF _Toc253582699 \h </w:instrText>
             </w:r>
             <w:r>
               <w:rPr>
@@ -954,7 +1018,7 @@
                 <w:noProof/>
                 <w:webHidden/>
               </w:rPr>
-              <w:t>3</w:t>
+              <w:t>4</w:t>
             </w:r>
             <w:r>
               <w:rPr>
@@ -975,10 +1039,10 @@
             <w:rPr>
               <w:rFonts w:eastAsiaTheme="minorEastAsia"/>
               <w:noProof/>
-              <w:lang w:eastAsia="en-SG"/>
+              <w:lang w:eastAsia="zh-CN"/>
             </w:rPr>
           </w:pPr>
-          <w:hyperlink w:anchor="_Toc253259461" w:history="1">
+          <w:hyperlink w:anchor="_Toc253582700" w:history="1">
             <w:r>
               <w:rPr>
                 <w:rStyle w:val="Hyperlink"/>
@@ -991,7 +1055,7 @@
               <w:rPr>
                 <w:rFonts w:eastAsiaTheme="minorEastAsia"/>
                 <w:noProof/>
-                <w:lang w:eastAsia="en-SG"/>
+                <w:lang w:eastAsia="zh-CN"/>
               </w:rPr>
               <w:tab/>
             </w:r>
@@ -1022,7 +1086,7 @@
                 <w:noProof/>
                 <w:webHidden/>
               </w:rPr>
-              <w:instrText xml:space="preserve"> PAGEREF _Toc253259461 \h </w:instrText>
+              <w:instrText xml:space="preserve"> PAGEREF _Toc253582700 \h </w:instrText>
             </w:r>
             <w:r>
               <w:rPr>
@@ -1042,7 +1106,7 @@
                 <w:noProof/>
                 <w:webHidden/>
               </w:rPr>
-              <w:t>3</w:t>
+              <w:t>4</w:t>
             </w:r>
             <w:r>
               <w:rPr>
@@ -1063,10 +1127,10 @@
             <w:rPr>
               <w:rFonts w:eastAsiaTheme="minorEastAsia"/>
               <w:noProof/>
-              <w:lang w:eastAsia="en-SG"/>
+              <w:lang w:eastAsia="zh-CN"/>
             </w:rPr>
           </w:pPr>
-          <w:hyperlink w:anchor="_Toc253259462" w:history="1">
+          <w:hyperlink w:anchor="_Toc253582701" w:history="1">
             <w:r>
               <w:rPr>
                 <w:rStyle w:val="Hyperlink"/>
@@ -1079,7 +1143,7 @@
               <w:rPr>
                 <w:rFonts w:eastAsiaTheme="minorEastAsia"/>
                 <w:noProof/>
-                <w:lang w:eastAsia="en-SG"/>
+                <w:lang w:eastAsia="zh-CN"/>
               </w:rPr>
               <w:tab/>
             </w:r>
@@ -1110,7 +1174,7 @@
                 <w:noProof/>
                 <w:webHidden/>
               </w:rPr>
-              <w:instrText xml:space="preserve"> PAGEREF _Toc253259462 \h </w:instrText>
+              <w:instrText xml:space="preserve"> PAGEREF _Toc253582701 \h </w:instrText>
             </w:r>
             <w:r>
               <w:rPr>
@@ -1130,7 +1194,7 @@
                 <w:noProof/>
                 <w:webHidden/>
               </w:rPr>
-              <w:t>4</w:t>
+              <w:t>5</w:t>
             </w:r>
             <w:r>
               <w:rPr>
@@ -1151,10 +1215,10 @@
             <w:rPr>
               <w:rFonts w:eastAsiaTheme="minorEastAsia"/>
               <w:noProof/>
-              <w:lang w:eastAsia="en-SG"/>
+              <w:lang w:eastAsia="zh-CN"/>
             </w:rPr>
           </w:pPr>
-          <w:hyperlink w:anchor="_Toc253259463" w:history="1">
+          <w:hyperlink w:anchor="_Toc253582702" w:history="1">
             <w:r>
               <w:rPr>
                 <w:rStyle w:val="Hyperlink"/>
@@ -1167,7 +1231,7 @@
               <w:rPr>
                 <w:rFonts w:eastAsiaTheme="minorEastAsia"/>
                 <w:noProof/>
-                <w:lang w:eastAsia="en-SG"/>
+                <w:lang w:eastAsia="zh-CN"/>
               </w:rPr>
               <w:tab/>
             </w:r>
@@ -1198,7 +1262,7 @@
                 <w:noProof/>
                 <w:webHidden/>
               </w:rPr>
-              <w:instrText xml:space="preserve"> PAGEREF _Toc253259463 \h </w:instrText>
+              <w:instrText xml:space="preserve"> PAGEREF _Toc253582702 \h </w:instrText>
             </w:r>
             <w:r>
               <w:rPr>
@@ -1218,7 +1282,7 @@
                 <w:noProof/>
                 <w:webHidden/>
               </w:rPr>
-              <w:t>4</w:t>
+              <w:t>5</w:t>
             </w:r>
             <w:r>
               <w:rPr>
@@ -1239,10 +1303,10 @@
             <w:rPr>
               <w:rFonts w:eastAsiaTheme="minorEastAsia"/>
               <w:noProof/>
-              <w:lang w:eastAsia="en-SG"/>
+              <w:lang w:eastAsia="zh-CN"/>
             </w:rPr>
           </w:pPr>
-          <w:hyperlink w:anchor="_Toc253259464" w:history="1">
+          <w:hyperlink w:anchor="_Toc253582703" w:history="1">
             <w:r>
               <w:rPr>
                 <w:rStyle w:val="Hyperlink"/>
@@ -1255,7 +1319,7 @@
               <w:rPr>
                 <w:rFonts w:eastAsiaTheme="minorEastAsia"/>
                 <w:noProof/>
-                <w:lang w:eastAsia="en-SG"/>
+                <w:lang w:eastAsia="zh-CN"/>
               </w:rPr>
               <w:tab/>
             </w:r>
@@ -1286,7 +1350,7 @@
                 <w:noProof/>
                 <w:webHidden/>
               </w:rPr>
-              <w:instrText xml:space="preserve"> PAGEREF _Toc253259464 \h </w:instrText>
+              <w:instrText xml:space="preserve"> PAGEREF _Toc253582703 \h </w:instrText>
             </w:r>
             <w:r>
               <w:rPr>
@@ -1306,7 +1370,7 @@
                 <w:noProof/>
                 <w:webHidden/>
               </w:rPr>
-              <w:t>5</w:t>
+              <w:t>6</w:t>
             </w:r>
             <w:r>
               <w:rPr>
@@ -1327,10 +1391,10 @@
             <w:rPr>
               <w:rFonts w:eastAsiaTheme="minorEastAsia"/>
               <w:noProof/>
-              <w:lang w:eastAsia="en-SG"/>
+              <w:lang w:eastAsia="zh-CN"/>
             </w:rPr>
           </w:pPr>
-          <w:hyperlink w:anchor="_Toc253259465" w:history="1">
+          <w:hyperlink w:anchor="_Toc253582704" w:history="1">
             <w:r>
               <w:rPr>
                 <w:rStyle w:val="Hyperlink"/>
@@ -1343,7 +1407,7 @@
               <w:rPr>
                 <w:rFonts w:eastAsiaTheme="minorEastAsia"/>
                 <w:noProof/>
-                <w:lang w:eastAsia="en-SG"/>
+                <w:lang w:eastAsia="zh-CN"/>
               </w:rPr>
               <w:tab/>
             </w:r>
@@ -1374,7 +1438,7 @@
                 <w:noProof/>
                 <w:webHidden/>
               </w:rPr>
-              <w:instrText xml:space="preserve"> PAGEREF _Toc253259465 \h </w:instrText>
+              <w:instrText xml:space="preserve"> PAGEREF _Toc253582704 \h </w:instrText>
             </w:r>
             <w:r>
               <w:rPr>
@@ -1394,7 +1458,7 @@
                 <w:noProof/>
                 <w:webHidden/>
               </w:rPr>
-              <w:t>7</w:t>
+              <w:t>8</w:t>
             </w:r>
             <w:r>
               <w:rPr>
@@ -1415,10 +1479,10 @@
             <w:rPr>
               <w:rFonts w:eastAsiaTheme="minorEastAsia"/>
               <w:noProof/>
-              <w:lang w:eastAsia="en-SG"/>
+              <w:lang w:eastAsia="zh-CN"/>
             </w:rPr>
           </w:pPr>
-          <w:hyperlink w:anchor="_Toc253259466" w:history="1">
+          <w:hyperlink w:anchor="_Toc253582705" w:history="1">
             <w:r>
               <w:rPr>
                 <w:rStyle w:val="Hyperlink"/>
@@ -1431,7 +1495,7 @@
               <w:rPr>
                 <w:rFonts w:eastAsiaTheme="minorEastAsia"/>
                 <w:noProof/>
-                <w:lang w:eastAsia="en-SG"/>
+                <w:lang w:eastAsia="zh-CN"/>
               </w:rPr>
               <w:tab/>
             </w:r>
@@ -1462,7 +1526,7 @@
                 <w:noProof/>
                 <w:webHidden/>
               </w:rPr>
-              <w:instrText xml:space="preserve"> PAGEREF _Toc253259466 \h </w:instrText>
+              <w:instrText xml:space="preserve"> PAGEREF _Toc253582705 \h </w:instrText>
             </w:r>
             <w:r>
               <w:rPr>
@@ -1482,7 +1546,96 @@
                 <w:noProof/>
                 <w:webHidden/>
               </w:rPr>
-              <w:t>8</w:t>
+              <w:t>9</w:t>
+            </w:r>
+            <w:r>
+              <w:rPr>
+                <w:noProof/>
+                <w:webHidden/>
+              </w:rPr>
+              <w:fldChar w:fldCharType="end"/>
+            </w:r>
+          </w:hyperlink>
+        </w:p>
+        <w:p>
+          <w:pPr>
+            <w:pStyle w:val="TOC2"/>
+            <w:tabs>
+              <w:tab w:val="left" w:pos="880"/>
+              <w:tab w:val="right" w:leader="dot" w:pos="9016"/>
+            </w:tabs>
+            <w:rPr>
+              <w:rFonts w:eastAsiaTheme="minorEastAsia"/>
+              <w:noProof/>
+              <w:lang w:eastAsia="zh-CN"/>
+            </w:rPr>
+          </w:pPr>
+          <w:hyperlink w:anchor="_Toc253582706" w:history="1">
+            <w:r>
+              <w:rPr>
+                <w:rStyle w:val="Hyperlink"/>
+                <w:b/>
+                <w:noProof/>
+              </w:rPr>
+              <w:t>6.1</w:t>
+            </w:r>
+            <w:r>
+              <w:rPr>
+                <w:rFonts w:eastAsiaTheme="minorEastAsia"/>
+                <w:b/>
+                <w:noProof/>
+                <w:lang w:eastAsia="zh-CN"/>
+              </w:rPr>
+              <w:tab/>
+            </w:r>
+            <w:r>
+              <w:rPr>
+                <w:rStyle w:val="Hyperlink"/>
+                <w:b/>
+                <w:noProof/>
+              </w:rPr>
+              <w:t>Components description and responsibilities</w:t>
+            </w:r>
+            <w:r>
+              <w:rPr>
+                <w:noProof/>
+                <w:webHidden/>
+              </w:rPr>
+              <w:tab/>
+            </w:r>
+            <w:r>
+              <w:rPr>
+                <w:noProof/>
+                <w:webHidden/>
+              </w:rPr>
+              <w:fldChar w:fldCharType="begin"/>
+            </w:r>
+            <w:r>
+              <w:rPr>
+                <w:noProof/>
+                <w:webHidden/>
+              </w:rPr>
+              <w:instrText xml:space="preserve"> PAGEREF _Toc253582706 \h </w:instrText>
+            </w:r>
+            <w:r>
+              <w:rPr>
+                <w:noProof/>
+                <w:webHidden/>
+              </w:rPr>
+            </w:r>
+            <w:r>
+              <w:rPr>
+                <w:noProof/>
+                <w:webHidden/>
+              </w:rPr>
+              <w:fldChar w:fldCharType="separate"/>
+            </w:r>
+            <w:r>
+              <w:rPr>
+                <w:noProof/>
+                <w:webHidden/>
+              </w:rPr>
+              <w:t>9</w:t>
             </w:r>
             <w:r>
               <w:rPr>
@@ -1503,10 +1656,10 @@
             <w:rPr>
               <w:rFonts w:eastAsiaTheme="minorEastAsia"/>
               <w:noProof/>
-              <w:lang w:eastAsia="en-SG"/>
+              <w:lang w:eastAsia="zh-CN"/>
             </w:rPr>
           </w:pPr>
-          <w:hyperlink w:anchor="_Toc253259467" w:history="1">
+          <w:hyperlink w:anchor="_Toc253582707" w:history="1">
             <w:r>
               <w:rPr>
                 <w:rStyle w:val="Hyperlink"/>
@@ -1519,7 +1672,7 @@
               <w:rPr>
                 <w:rFonts w:eastAsiaTheme="minorEastAsia"/>
                 <w:noProof/>
-                <w:lang w:eastAsia="en-SG"/>
+                <w:lang w:eastAsia="zh-CN"/>
               </w:rPr>
               <w:tab/>
             </w:r>
@@ -1550,7 +1703,7 @@
                 <w:noProof/>
                 <w:webHidden/>
               </w:rPr>
-              <w:instrText xml:space="preserve"> PAGEREF _Toc253259467 \h </w:instrText>
+              <w:instrText xml:space="preserve"> PAGEREF _Toc253582707 \h </w:instrText>
             </w:r>
             <w:r>
               <w:rPr>
@@ -1570,7 +1723,7 @@
                 <w:noProof/>
                 <w:webHidden/>
               </w:rPr>
-              <w:t>9</w:t>
+              <w:t>11</w:t>
             </w:r>
             <w:r>
               <w:rPr>
@@ -1591,10 +1744,10 @@
             <w:rPr>
               <w:rFonts w:eastAsiaTheme="minorEastAsia"/>
               <w:noProof/>
-              <w:lang w:eastAsia="en-SG"/>
+              <w:lang w:eastAsia="zh-CN"/>
             </w:rPr>
           </w:pPr>
-          <w:hyperlink w:anchor="_Toc253259468" w:history="1">
+          <w:hyperlink w:anchor="_Toc253582708" w:history="1">
             <w:r>
               <w:rPr>
                 <w:rStyle w:val="Hyperlink"/>
@@ -1607,7 +1760,7 @@
               <w:rPr>
                 <w:rFonts w:eastAsiaTheme="minorEastAsia"/>
                 <w:noProof/>
-                <w:lang w:eastAsia="en-SG"/>
+                <w:lang w:eastAsia="zh-CN"/>
               </w:rPr>
               <w:tab/>
             </w:r>
@@ -1638,7 +1791,7 @@
                 <w:noProof/>
                 <w:webHidden/>
               </w:rPr>
-              <w:instrText xml:space="preserve"> PAGEREF _Toc253259468 \h </w:instrText>
+              <w:instrText xml:space="preserve"> PAGEREF _Toc253582708 \h </w:instrText>
             </w:r>
             <w:r>
               <w:rPr>
@@ -1658,7 +1811,7 @@
                 <w:noProof/>
                 <w:webHidden/>
               </w:rPr>
-              <w:t>9</w:t>
+              <w:t>11</w:t>
             </w:r>
             <w:r>
               <w:rPr>
@@ -1679,10 +1832,10 @@
             <w:rPr>
               <w:rFonts w:eastAsiaTheme="minorEastAsia"/>
               <w:noProof/>
-              <w:lang w:eastAsia="en-SG"/>
+              <w:lang w:eastAsia="zh-CN"/>
             </w:rPr>
           </w:pPr>
-          <w:hyperlink w:anchor="_Toc253259469" w:history="1">
+          <w:hyperlink w:anchor="_Toc253582709" w:history="1">
             <w:r>
               <w:rPr>
                 <w:rStyle w:val="Hyperlink"/>
@@ -1695,7 +1848,7 @@
               <w:rPr>
                 <w:rFonts w:eastAsiaTheme="minorEastAsia"/>
                 <w:noProof/>
-                <w:lang w:eastAsia="en-SG"/>
+                <w:lang w:eastAsia="zh-CN"/>
               </w:rPr>
               <w:tab/>
             </w:r>
@@ -1726,7 +1879,7 @@
                 <w:noProof/>
                 <w:webHidden/>
               </w:rPr>
-              <w:instrText xml:space="preserve"> PAGEREF _Toc253259469 \h </w:instrText>
+              <w:instrText xml:space="preserve"> PAGEREF _Toc253582709 \h </w:instrText>
             </w:r>
             <w:r>
               <w:rPr>
@@ -1746,7 +1899,7 @@
                 <w:noProof/>
                 <w:webHidden/>
               </w:rPr>
-              <w:t>9</w:t>
+              <w:t>11</w:t>
             </w:r>
             <w:r>
               <w:rPr>
@@ -1767,10 +1920,10 @@
             <w:rPr>
               <w:rFonts w:eastAsiaTheme="minorEastAsia"/>
               <w:noProof/>
-              <w:lang w:eastAsia="en-SG"/>
+              <w:lang w:eastAsia="zh-CN"/>
             </w:rPr>
           </w:pPr>
-          <w:hyperlink w:anchor="_Toc253259470" w:history="1">
+          <w:hyperlink w:anchor="_Toc253582710" w:history="1">
             <w:r>
               <w:rPr>
                 <w:rStyle w:val="Hyperlink"/>
@@ -1783,7 +1936,7 @@
               <w:rPr>
                 <w:rFonts w:eastAsiaTheme="minorEastAsia"/>
                 <w:noProof/>
-                <w:lang w:eastAsia="en-SG"/>
+                <w:lang w:eastAsia="zh-CN"/>
               </w:rPr>
               <w:tab/>
             </w:r>
@@ -1814,7 +1967,7 @@
                 <w:noProof/>
                 <w:webHidden/>
               </w:rPr>
-              <w:instrText xml:space="preserve"> PAGEREF _Toc253259470 \h </w:instrText>
+              <w:instrText xml:space="preserve"> PAGEREF _Toc253582710 \h </w:instrText>
             </w:r>
             <w:r>
               <w:rPr>
@@ -1834,7 +1987,7 @@
                 <w:noProof/>
                 <w:webHidden/>
               </w:rPr>
-              <w:t>9</w:t>
+              <w:t>11</w:t>
             </w:r>
             <w:r>
               <w:rPr>
@@ -1855,10 +2008,10 @@
             <w:rPr>
               <w:rFonts w:eastAsiaTheme="minorEastAsia"/>
               <w:noProof/>
-              <w:lang w:eastAsia="en-SG"/>
+              <w:lang w:eastAsia="zh-CN"/>
             </w:rPr>
           </w:pPr>
-          <w:hyperlink w:anchor="_Toc253259471" w:history="1">
+          <w:hyperlink w:anchor="_Toc253582711" w:history="1">
             <w:r>
               <w:rPr>
                 <w:rStyle w:val="Hyperlink"/>
@@ -1871,7 +2024,7 @@
               <w:rPr>
                 <w:rFonts w:eastAsiaTheme="minorEastAsia"/>
                 <w:noProof/>
-                <w:lang w:eastAsia="en-SG"/>
+                <w:lang w:eastAsia="zh-CN"/>
               </w:rPr>
               <w:tab/>
             </w:r>
@@ -1902,7 +2055,7 @@
                 <w:noProof/>
                 <w:webHidden/>
               </w:rPr>
-              <w:instrText xml:space="preserve"> PAGEREF _Toc253259471 \h </w:instrText>
+              <w:instrText xml:space="preserve"> PAGEREF _Toc253582711 \h </w:instrText>
             </w:r>
             <w:r>
               <w:rPr>
@@ -1922,7 +2075,7 @@
                 <w:noProof/>
                 <w:webHidden/>
               </w:rPr>
-              <w:t>10</w:t>
+              <w:t>12</w:t>
             </w:r>
             <w:r>
               <w:rPr>
@@ -1943,10 +2096,10 @@
             <w:rPr>
               <w:rFonts w:eastAsiaTheme="minorEastAsia"/>
               <w:noProof/>
-              <w:lang w:eastAsia="en-SG"/>
+              <w:lang w:eastAsia="zh-CN"/>
             </w:rPr>
           </w:pPr>
-          <w:hyperlink w:anchor="_Toc253259472" w:history="1">
+          <w:hyperlink w:anchor="_Toc253582712" w:history="1">
             <w:r>
               <w:rPr>
                 <w:rStyle w:val="Hyperlink"/>
@@ -1959,7 +2112,7 @@
               <w:rPr>
                 <w:rFonts w:eastAsiaTheme="minorEastAsia"/>
                 <w:noProof/>
-                <w:lang w:eastAsia="en-SG"/>
+                <w:lang w:eastAsia="zh-CN"/>
               </w:rPr>
               <w:tab/>
             </w:r>
@@ -1990,7 +2143,7 @@
                 <w:noProof/>
                 <w:webHidden/>
               </w:rPr>
-              <w:instrText xml:space="preserve"> PAGEREF _Toc253259472 \h </w:instrText>
+              <w:instrText xml:space="preserve"> PAGEREF _Toc253582712 \h </w:instrText>
             </w:r>
             <w:r>
               <w:rPr>
@@ -2010,7 +2163,7 @@
                 <w:noProof/>
                 <w:webHidden/>
               </w:rPr>
-              <w:t>11</w:t>
+              <w:t>13</w:t>
             </w:r>
             <w:r>
               <w:rPr>
@@ -2051,22 +2204,312 @@
     </w:p>
     <w:p>
       <w:pPr>
+        <w:pStyle w:val="Heading1"/>
+        <w:spacing w:before="0"/>
+        <w:rPr>
+          <w:rFonts w:asciiTheme="minorHAnsi" w:hAnsiTheme="minorHAnsi"/>
+          <w:b w:val="0"/>
+          <w:color w:val="auto"/>
+          <w:sz w:val="26"/>
+          <w:szCs w:val="26"/>
+        </w:rPr>
+      </w:pPr>
+      <w:bookmarkStart w:id="0" w:name="_Toc253582692"/>
+      <w:r>
+        <w:rPr>
+          <w:rFonts w:asciiTheme="minorHAnsi" w:hAnsiTheme="minorHAnsi"/>
+          <w:color w:val="auto"/>
+          <w:sz w:val="26"/>
+          <w:szCs w:val="26"/>
+        </w:rPr>
+        <w:lastRenderedPageBreak/>
+        <w:t>EXECUTIVE SUMMARY</w:t>
+      </w:r>
+      <w:bookmarkEnd w:id="0"/>
+    </w:p>
+    <w:p>
+      <w:pPr>
+        <w:spacing w:after="0"/>
+      </w:pPr>
+    </w:p>
+    <w:p>
+      <w:pPr>
+        <w:jc w:val="both"/>
+        <w:rPr>
+          <w:sz w:val="24"/>
+          <w:szCs w:val="24"/>
+        </w:rPr>
+      </w:pPr>
+      <w:r>
+        <w:rPr>
+          <w:sz w:val="24"/>
+          <w:szCs w:val="24"/>
+        </w:rPr>
+        <w:t>Users may</w:t>
+      </w:r>
+      <w:r>
+        <w:rPr>
+          <w:sz w:val="24"/>
+          <w:szCs w:val="24"/>
+        </w:rPr>
+        <w:t xml:space="preserve"> </w:t>
+      </w:r>
+      <w:r>
+        <w:rPr>
+          <w:sz w:val="24"/>
+          <w:szCs w:val="24"/>
+        </w:rPr>
+        <w:t>need</w:t>
+      </w:r>
+      <w:r>
+        <w:rPr>
+          <w:sz w:val="24"/>
+          <w:szCs w:val="24"/>
+        </w:rPr>
+        <w:t xml:space="preserve"> to synchronize files across multiple computers</w:t>
+      </w:r>
+      <w:r>
+        <w:rPr>
+          <w:sz w:val="24"/>
+          <w:szCs w:val="24"/>
+        </w:rPr>
+        <w:t xml:space="preserve">.  </w:t>
+      </w:r>
+      <w:r>
+        <w:rPr>
+          <w:sz w:val="24"/>
+          <w:szCs w:val="24"/>
+        </w:rPr>
+        <w:t xml:space="preserve">Not all computers pre-installed with file synchronization software, and users may not be </w:t>
+      </w:r>
+      <w:r>
+        <w:rPr>
+          <w:sz w:val="24"/>
+          <w:szCs w:val="24"/>
+        </w:rPr>
+        <w:t>grant</w:t>
+      </w:r>
+      <w:r>
+        <w:rPr>
+          <w:sz w:val="24"/>
+          <w:szCs w:val="24"/>
+        </w:rPr>
+        <w:t>ed</w:t>
+      </w:r>
+      <w:r>
+        <w:rPr>
+          <w:sz w:val="24"/>
+          <w:szCs w:val="24"/>
+        </w:rPr>
+        <w:t xml:space="preserve"> </w:t>
+      </w:r>
+      <w:r>
+        <w:rPr>
+          <w:sz w:val="24"/>
+          <w:szCs w:val="24"/>
+        </w:rPr>
+        <w:t>with</w:t>
+      </w:r>
+      <w:r>
+        <w:rPr>
+          <w:sz w:val="24"/>
+          <w:szCs w:val="24"/>
+        </w:rPr>
+        <w:t xml:space="preserve"> </w:t>
+      </w:r>
+      <w:r>
+        <w:rPr>
+          <w:sz w:val="24"/>
+          <w:szCs w:val="24"/>
+        </w:rPr>
+        <w:t>administrative right</w:t>
+      </w:r>
+      <w:r>
+        <w:rPr>
+          <w:sz w:val="24"/>
+          <w:szCs w:val="24"/>
+        </w:rPr>
+        <w:t>s</w:t>
+      </w:r>
+      <w:r>
+        <w:rPr>
+          <w:sz w:val="24"/>
+          <w:szCs w:val="24"/>
+        </w:rPr>
+        <w:t xml:space="preserve"> to in</w:t>
+      </w:r>
+      <w:r>
+        <w:rPr>
+          <w:sz w:val="24"/>
+          <w:szCs w:val="24"/>
+        </w:rPr>
+        <w:t>sta</w:t>
+      </w:r>
+      <w:r>
+        <w:rPr>
+          <w:sz w:val="24"/>
+          <w:szCs w:val="24"/>
+        </w:rPr>
+        <w:t>ll software</w:t>
+      </w:r>
+      <w:r>
+        <w:rPr>
+          <w:sz w:val="24"/>
+          <w:szCs w:val="24"/>
+        </w:rPr>
+        <w:t xml:space="preserve">, and </w:t>
+      </w:r>
+      <w:r>
+        <w:rPr>
+          <w:sz w:val="24"/>
+          <w:szCs w:val="24"/>
+        </w:rPr>
+        <w:t xml:space="preserve">this poses </w:t>
+      </w:r>
+      <w:r>
+        <w:rPr>
+          <w:sz w:val="24"/>
+          <w:szCs w:val="24"/>
+        </w:rPr>
+        <w:t>problem</w:t>
+      </w:r>
+      <w:r>
+        <w:rPr>
+          <w:sz w:val="24"/>
+          <w:szCs w:val="24"/>
+        </w:rPr>
+        <w:t>s</w:t>
+      </w:r>
+      <w:r>
+        <w:rPr>
+          <w:sz w:val="24"/>
+          <w:szCs w:val="24"/>
+        </w:rPr>
+        <w:t xml:space="preserve"> for users</w:t>
+      </w:r>
+      <w:r>
+        <w:rPr>
+          <w:sz w:val="24"/>
+          <w:szCs w:val="24"/>
+        </w:rPr>
+        <w:t xml:space="preserve"> who need to perform file syn</w:t>
+      </w:r>
+      <w:r>
+        <w:rPr>
+          <w:sz w:val="24"/>
+          <w:szCs w:val="24"/>
+        </w:rPr>
+        <w:t>chroniz</w:t>
+      </w:r>
+      <w:r>
+        <w:rPr>
+          <w:sz w:val="24"/>
+          <w:szCs w:val="24"/>
+        </w:rPr>
+        <w:t>a</w:t>
+      </w:r>
+      <w:r>
+        <w:rPr>
+          <w:sz w:val="24"/>
+          <w:szCs w:val="24"/>
+        </w:rPr>
+        <w:t>tion</w:t>
+      </w:r>
+      <w:r>
+        <w:rPr>
+          <w:sz w:val="24"/>
+          <w:szCs w:val="24"/>
+        </w:rPr>
+        <w:t xml:space="preserve">. </w:t>
+      </w:r>
+      <w:r>
+        <w:rPr>
+          <w:sz w:val="24"/>
+          <w:szCs w:val="24"/>
+        </w:rPr>
+        <w:t>SyncSharp</w:t>
+      </w:r>
+      <w:r>
+        <w:rPr>
+          <w:sz w:val="24"/>
+          <w:szCs w:val="24"/>
+        </w:rPr>
+        <w:t xml:space="preserve"> </w:t>
+      </w:r>
+      <w:r>
+        <w:rPr>
+          <w:sz w:val="24"/>
+          <w:szCs w:val="24"/>
+        </w:rPr>
+        <w:t>overcomes these problems by providing the users with a streamline</w:t>
+      </w:r>
+      <w:r>
+        <w:rPr>
+          <w:sz w:val="24"/>
+          <w:szCs w:val="24"/>
+        </w:rPr>
+        <w:t xml:space="preserve"> </w:t>
+      </w:r>
+      <w:r>
+        <w:rPr>
+          <w:sz w:val="24"/>
+          <w:szCs w:val="24"/>
+        </w:rPr>
+        <w:t xml:space="preserve">file synchronization operation </w:t>
+      </w:r>
+      <w:r>
+        <w:rPr>
+          <w:sz w:val="24"/>
+          <w:szCs w:val="24"/>
+        </w:rPr>
+        <w:t>and installation-free application</w:t>
+      </w:r>
+      <w:r>
+        <w:rPr>
+          <w:sz w:val="24"/>
+          <w:szCs w:val="24"/>
+        </w:rPr>
+        <w:t>.</w:t>
+      </w:r>
+      <w:r>
+        <w:rPr>
+          <w:sz w:val="24"/>
+          <w:szCs w:val="24"/>
+        </w:rPr>
+        <w:t xml:space="preserve"> </w:t>
+      </w:r>
+      <w:r>
+        <w:rPr>
+          <w:sz w:val="24"/>
+          <w:szCs w:val="24"/>
+        </w:rPr>
+        <w:t xml:space="preserve">In addition, SyncSharp offers users with automated synchronization with minimal user interaction.  </w:t>
+      </w:r>
+      <w:r>
+        <w:rPr>
+          <w:sz w:val="24"/>
+          <w:szCs w:val="24"/>
+        </w:rPr>
+        <w:t xml:space="preserve">  </w:t>
+      </w:r>
+    </w:p>
+    <w:p>
+      <w:pPr>
         <w:rPr>
           <w:b/>
           <w:sz w:val="26"/>
           <w:szCs w:val="26"/>
         </w:rPr>
       </w:pPr>
-      <w:bookmarkStart w:id="0" w:name="_Toc253259454"/>
-      <w:r>
+    </w:p>
+    <w:p>
+      <w:pPr>
         <w:rPr>
           <w:b/>
           <w:sz w:val="26"/>
           <w:szCs w:val="26"/>
         </w:rPr>
-        <w:lastRenderedPageBreak/>
-        <w:t>EXECUTIVE SUMMARY</w:t>
-      </w:r>
+      </w:pPr>
     </w:p>
     <w:p>
       <w:pPr>
@@ -2076,22 +2519,24 @@
           <w:szCs w:val="26"/>
         </w:rPr>
       </w:pPr>
-      <w:r>
+    </w:p>
+    <w:p>
+      <w:pPr>
         <w:rPr>
           <w:b/>
           <w:sz w:val="26"/>
           <w:szCs w:val="26"/>
         </w:rPr>
-        <w:t>Users need to work on multiple terminals</w:t>
-      </w:r>
-      <w:r>
+      </w:pPr>
+    </w:p>
+    <w:p>
+      <w:pPr>
         <w:rPr>
           <w:b/>
           <w:sz w:val="26"/>
           <w:szCs w:val="26"/>
         </w:rPr>
-        <w:t xml:space="preserve"> and have encountered file synchronization problems.  Not all terminals will allow user to install file synchronization software, and poses a problem for users.  SyncSharp</w:t>
-      </w:r>
+      </w:pPr>
     </w:p>
     <w:p>
       <w:pPr>
@@ -2128,42 +2573,14 @@
           <w:szCs w:val="26"/>
         </w:rPr>
       </w:pPr>
-    </w:p>
-    <w:p>
-      <w:pPr>
+      <w:r>
         <w:rPr>
           <w:b/>
           <w:sz w:val="26"/>
           <w:szCs w:val="26"/>
         </w:rPr>
-      </w:pPr>
-    </w:p>
-    <w:p>
-      <w:pPr>
-        <w:rPr>
-          <w:b/>
-          <w:sz w:val="26"/>
-          <w:szCs w:val="26"/>
-        </w:rPr>
-      </w:pPr>
-    </w:p>
-    <w:p>
-      <w:pPr>
-        <w:rPr>
-          <w:b/>
-          <w:sz w:val="26"/>
-          <w:szCs w:val="26"/>
-        </w:rPr>
-      </w:pPr>
-    </w:p>
-    <w:p>
-      <w:pPr>
-        <w:rPr>
-          <w:b/>
-          <w:sz w:val="26"/>
-          <w:szCs w:val="26"/>
-        </w:rPr>
-      </w:pPr>
+        <w:br w:type="page"/>
+      </w:r>
     </w:p>
     <w:p>
       <w:pPr>
@@ -2181,15 +2598,17 @@
           <w:szCs w:val="26"/>
         </w:rPr>
       </w:pPr>
+      <w:bookmarkStart w:id="1" w:name="_Toc253582693"/>
       <w:r>
         <w:rPr>
           <w:b/>
           <w:sz w:val="26"/>
           <w:szCs w:val="26"/>
         </w:rPr>
+        <w:lastRenderedPageBreak/>
         <w:t>INTRODUCTION</w:t>
       </w:r>
-      <w:bookmarkEnd w:id="0"/>
+      <w:bookmarkEnd w:id="1"/>
     </w:p>
     <w:p>
       <w:pPr>
@@ -2208,6 +2627,7 @@
           <w:ilvl w:val="1"/>
           <w:numId w:val="7"/>
         </w:numPr>
+        <w:jc w:val="both"/>
         <w:outlineLvl w:val="1"/>
         <w:rPr>
           <w:b/>
@@ -2215,7 +2635,7 @@
           <w:szCs w:val="24"/>
         </w:rPr>
       </w:pPr>
-      <w:bookmarkStart w:id="1" w:name="_Toc253259455"/>
+      <w:bookmarkStart w:id="2" w:name="_Toc253582694"/>
       <w:r>
         <w:rPr>
           <w:b/>
@@ -2224,10 +2644,11 @@
         </w:rPr>
         <w:t>Context of proposal</w:t>
       </w:r>
-      <w:bookmarkEnd w:id="1"/>
+      <w:bookmarkEnd w:id="2"/>
     </w:p>
     <w:p>
       <w:pPr>
+        <w:jc w:val="both"/>
         <w:rPr>
           <w:sz w:val="24"/>
           <w:szCs w:val="24"/>
@@ -2262,6 +2683,7 @@
           <w:ilvl w:val="1"/>
           <w:numId w:val="7"/>
         </w:numPr>
+        <w:jc w:val="both"/>
         <w:outlineLvl w:val="1"/>
         <w:rPr>
           <w:b/>
@@ -2269,7 +2691,7 @@
           <w:szCs w:val="24"/>
         </w:rPr>
       </w:pPr>
-      <w:bookmarkStart w:id="2" w:name="_Toc253259456"/>
+      <w:bookmarkStart w:id="3" w:name="_Toc253582695"/>
       <w:r>
         <w:rPr>
           <w:b/>
@@ -2278,10 +2700,11 @@
         </w:rPr>
         <w:t>Current situation</w:t>
       </w:r>
-      <w:bookmarkEnd w:id="2"/>
+      <w:bookmarkEnd w:id="3"/>
     </w:p>
     <w:p>
       <w:pPr>
+        <w:jc w:val="both"/>
         <w:rPr>
           <w:sz w:val="24"/>
           <w:szCs w:val="24"/>
@@ -2330,6 +2753,7 @@
           <w:ilvl w:val="1"/>
           <w:numId w:val="7"/>
         </w:numPr>
+        <w:jc w:val="both"/>
         <w:outlineLvl w:val="1"/>
         <w:rPr>
           <w:b/>
@@ -2337,7 +2761,7 @@
           <w:szCs w:val="24"/>
         </w:rPr>
       </w:pPr>
-      <w:bookmarkStart w:id="3" w:name="_Toc253259457"/>
+      <w:bookmarkStart w:id="4" w:name="_Toc253582696"/>
       <w:r>
         <w:rPr>
           <w:b/>
@@ -2346,7 +2770,7 @@
         </w:rPr>
         <w:t>Problems and Needs</w:t>
       </w:r>
-      <w:bookmarkEnd w:id="3"/>
+      <w:bookmarkEnd w:id="4"/>
       <w:r>
         <w:rPr>
           <w:b/>
@@ -2379,7 +2803,23 @@
           <w:sz w:val="24"/>
           <w:szCs w:val="24"/>
         </w:rPr>
-        <w:t xml:space="preserve"> need to sync files through an intermediate device such as a thumb drive. Installing a program on a PC is not allowed if users are not granted administrative rights, and this could be a problem when user needs to sync files and there is no sync tool installed on the PC or on his immediate device. As such, there is a need for a sync tool that does not required installation and is capable of performing synchronization like any other sync tools. </w:t>
+        <w:t xml:space="preserve"> need to sync files through an intermediate device such as a thumb drive. Installing a program on a PC is not allowed if users are not granted </w:t>
+      </w:r>
+      <w:r>
+        <w:rPr>
+          <w:rFonts w:ascii="Calibri" w:eastAsia="Calibri" w:hAnsi="Calibri" w:cs="Times New Roman"/>
+          <w:sz w:val="24"/>
+          <w:szCs w:val="24"/>
+        </w:rPr>
+        <w:t xml:space="preserve">with </w:t>
+      </w:r>
+      <w:r>
+        <w:rPr>
+          <w:rFonts w:ascii="Calibri" w:eastAsia="Calibri" w:hAnsi="Calibri" w:cs="Times New Roman"/>
+          <w:sz w:val="24"/>
+          <w:szCs w:val="24"/>
+        </w:rPr>
+        <w:t xml:space="preserve">administrative rights, and this could be a problem when user needs to sync files and there is no sync tool installed on the PC or on his immediate device. As such, there is a need for a sync tool that does not required installation and is capable of performing synchronization like any other sync tools. </w:t>
       </w:r>
     </w:p>
     <w:p>
@@ -2407,7 +2847,7 @@
           <w:szCs w:val="26"/>
         </w:rPr>
       </w:pPr>
-      <w:bookmarkStart w:id="4" w:name="_Toc253259458"/>
+      <w:bookmarkStart w:id="5" w:name="_Toc253582697"/>
       <w:r>
         <w:rPr>
           <w:b/>
@@ -2416,7 +2856,7 @@
         </w:rPr>
         <w:t>OUR PROPOSED PRODUCT</w:t>
       </w:r>
-      <w:bookmarkEnd w:id="4"/>
+      <w:bookmarkEnd w:id="5"/>
     </w:p>
     <w:p>
       <w:pPr>
@@ -2441,17 +2881,16 @@
           <w:szCs w:val="24"/>
         </w:rPr>
       </w:pPr>
-      <w:bookmarkStart w:id="5" w:name="_Toc253259459"/>
+      <w:bookmarkStart w:id="6" w:name="_Toc253582698"/>
       <w:r>
         <w:rPr>
           <w:b/>
           <w:sz w:val="24"/>
           <w:szCs w:val="24"/>
         </w:rPr>
-        <w:lastRenderedPageBreak/>
         <w:t>Product Description</w:t>
       </w:r>
-      <w:bookmarkEnd w:id="5"/>
+      <w:bookmarkEnd w:id="6"/>
     </w:p>
     <w:p>
       <w:pPr>
@@ -2469,7 +2908,7 @@
           <w:sz w:val="24"/>
           <w:szCs w:val="24"/>
         </w:rPr>
-        <w:t>In order to solve the above mentioned problems,  our team is developing a sync tool called SyncSharp. It</w:t>
+        <w:t>In order to solve the above mentioned problems</w:t>
       </w:r>
       <w:r>
         <w:rPr>
@@ -2477,7 +2916,47 @@
           <w:sz w:val="24"/>
           <w:szCs w:val="24"/>
         </w:rPr>
+        <w:t>, our</w:t>
+      </w:r>
+      <w:r>
+        <w:rPr>
+          <w:rFonts w:ascii="Calibri" w:eastAsia="Calibri" w:hAnsi="Calibri" w:cs="Times New Roman"/>
+          <w:sz w:val="24"/>
+          <w:szCs w:val="24"/>
+        </w:rPr>
+        <w:t xml:space="preserve"> team is developing a sync tool called SyncSharp. It</w:t>
+      </w:r>
+      <w:r>
+        <w:rPr>
+          <w:rFonts w:ascii="Calibri" w:eastAsia="Calibri" w:hAnsi="Calibri" w:cs="Times New Roman"/>
+          <w:sz w:val="24"/>
+          <w:szCs w:val="24"/>
+        </w:rPr>
         <w:t xml:space="preserve"> is a Windows based application that allows users to sync files between multiple computers through an immediate device with no installation required. </w:t>
+      </w:r>
+      <w:r>
+        <w:rPr>
+          <w:rFonts w:ascii="Calibri" w:eastAsia="Calibri" w:hAnsi="Calibri" w:cs="Times New Roman"/>
+          <w:sz w:val="24"/>
+          <w:szCs w:val="24"/>
+        </w:rPr>
+        <w:t xml:space="preserve">The file synchronization process is streamlined through </w:t>
+      </w:r>
+      <w:r>
+        <w:rPr>
+          <w:rFonts w:ascii="Calibri" w:eastAsia="Calibri" w:hAnsi="Calibri" w:cs="Times New Roman"/>
+          <w:sz w:val="24"/>
+          <w:szCs w:val="24"/>
+        </w:rPr>
+        <w:t xml:space="preserve">a list of pre-determined user preferences. </w:t>
+      </w:r>
+      <w:r>
+        <w:rPr>
+          <w:rFonts w:ascii="Calibri" w:eastAsia="Calibri" w:hAnsi="Calibri" w:cs="Times New Roman"/>
+          <w:sz w:val="24"/>
+          <w:szCs w:val="24"/>
+        </w:rPr>
+        <w:t xml:space="preserve"> </w:t>
       </w:r>
     </w:p>
     <w:p>
@@ -2505,7 +2984,7 @@
           <w:szCs w:val="24"/>
         </w:rPr>
       </w:pPr>
-      <w:bookmarkStart w:id="6" w:name="_Toc253259460"/>
+      <w:bookmarkStart w:id="7" w:name="_Toc253582699"/>
       <w:r>
         <w:rPr>
           <w:b/>
@@ -2514,7 +2993,7 @@
         </w:rPr>
         <w:t>Our Target Audience</w:t>
       </w:r>
-      <w:bookmarkEnd w:id="6"/>
+      <w:bookmarkEnd w:id="7"/>
     </w:p>
     <w:p>
       <w:pPr>
@@ -2592,7 +3071,7 @@
           <w:szCs w:val="24"/>
         </w:rPr>
       </w:pPr>
-      <w:bookmarkStart w:id="7" w:name="_Toc253259461"/>
+      <w:bookmarkStart w:id="8" w:name="_Toc253582700"/>
       <w:r>
         <w:rPr>
           <w:b/>
@@ -2609,13 +3088,13 @@
         </w:rPr>
         <w:t xml:space="preserve"> Vision for SyncSharp</w:t>
       </w:r>
-      <w:bookmarkEnd w:id="7"/>
+      <w:bookmarkEnd w:id="8"/>
     </w:p>
     <w:p>
       <w:pPr>
         <w:jc w:val="both"/>
       </w:pPr>
-      <w:bookmarkStart w:id="8" w:name="Our_Vision"/>
+      <w:bookmarkStart w:id="9" w:name="Our_Vision"/>
       <w:r>
         <w:t>Our team vision for this project is to build a synchronization tool which is easy to use and supports all the basic f</w:t>
       </w:r>
@@ -2623,9 +3102,15 @@
         <w:t xml:space="preserve">eatures of a typical sync tool. </w:t>
       </w:r>
       <w:r>
-        <w:t>In addition, the tool must be reasonably fast and efficient to use.</w:t>
-      </w:r>
-      <w:bookmarkEnd w:id="8"/>
+        <w:t xml:space="preserve">In addition, the </w:t>
+      </w:r>
+      <w:r>
+        <w:t>file synchronization process</w:t>
+      </w:r>
+      <w:r>
+        <w:t xml:space="preserve"> must be reasonably fast and efficient to use.</w:t>
+      </w:r>
+      <w:bookmarkEnd w:id="9"/>
       <w:r>
         <w:t xml:space="preserve"> </w:t>
       </w:r>
@@ -2666,7 +3151,7 @@
           <w:szCs w:val="26"/>
         </w:rPr>
       </w:pPr>
-      <w:bookmarkStart w:id="9" w:name="_Toc253259462"/>
+      <w:bookmarkStart w:id="10" w:name="_Toc253582701"/>
       <w:r>
         <w:rPr>
           <w:b/>
@@ -2675,7 +3160,7 @@
         </w:rPr>
         <w:t>DOMAIN MODEL</w:t>
       </w:r>
-      <w:bookmarkEnd w:id="9"/>
+      <w:bookmarkEnd w:id="10"/>
     </w:p>
     <w:p>
       <w:pPr>
@@ -2706,7 +3191,7 @@
           <v:shape id="_x0000_i1025" type="#_x0000_t75" style="width:398.25pt;height:289.5pt" o:ole="">
             <v:imagedata r:id="rId8" o:title="" cropbottom="3484f" cropleft="834f" cropright="939f"/>
           </v:shape>
-          <o:OLEObject Type="Embed" ProgID="PowerPoint.Slide.12" ShapeID="_x0000_i1025" DrawAspect="Content" ObjectID="_1327315642" r:id="rId9"/>
+          <o:OLEObject Type="Embed" ProgID="PowerPoint.Slide.12" ShapeID="_x0000_i1025" DrawAspect="Content" ObjectID="_1327324881" r:id="rId9"/>
         </w:object>
       </w:r>
     </w:p>
@@ -2735,7 +3220,7 @@
           <w:szCs w:val="26"/>
         </w:rPr>
       </w:pPr>
-      <w:bookmarkStart w:id="10" w:name="_Toc253259463"/>
+      <w:bookmarkStart w:id="11" w:name="_Toc253582702"/>
       <w:r>
         <w:rPr>
           <w:b/>
@@ -2744,7 +3229,7 @@
         </w:rPr>
         <w:t>USE CASES</w:t>
       </w:r>
-      <w:bookmarkEnd w:id="10"/>
+      <w:bookmarkEnd w:id="11"/>
     </w:p>
     <w:p>
       <w:pPr>
@@ -2787,7 +3272,6 @@
                 <w:sz w:val="24"/>
                 <w:szCs w:val="24"/>
               </w:rPr>
-              <w:lastRenderedPageBreak/>
               <w:t>No.</w:t>
             </w:r>
           </w:p>
@@ -3592,6 +4076,7 @@
                 <w:sz w:val="24"/>
                 <w:szCs w:val="24"/>
               </w:rPr>
+              <w:lastRenderedPageBreak/>
               <w:t>15.</w:t>
             </w:r>
           </w:p>
@@ -3706,7 +4191,7 @@
           <w:szCs w:val="24"/>
         </w:rPr>
       </w:pPr>
-      <w:bookmarkStart w:id="11" w:name="_Toc253259464"/>
+      <w:bookmarkStart w:id="12" w:name="_Toc253582703"/>
       <w:r>
         <w:rPr>
           <w:b/>
@@ -3715,7 +4200,7 @@
         </w:rPr>
         <w:t>Use Case Description</w:t>
       </w:r>
-      <w:bookmarkEnd w:id="11"/>
+      <w:bookmarkEnd w:id="12"/>
     </w:p>
     <w:p>
       <w:pPr>
@@ -4823,7 +5308,7 @@
           <w:szCs w:val="26"/>
         </w:rPr>
       </w:pPr>
-      <w:bookmarkStart w:id="12" w:name="_Toc253259465"/>
+      <w:bookmarkStart w:id="13" w:name="_Toc253582704"/>
       <w:r>
         <w:rPr>
           <w:b/>
@@ -4833,7 +5318,7 @@
         <w:lastRenderedPageBreak/>
         <w:t>SEQUENCE DIAGRAM</w:t>
       </w:r>
-      <w:bookmarkEnd w:id="12"/>
+      <w:bookmarkEnd w:id="13"/>
     </w:p>
     <w:p>
       <w:pPr>
@@ -4915,7 +5400,7 @@
           <v:shape id="_x0000_i1026" type="#_x0000_t75" style="width:636pt;height:390pt" o:ole="">
             <v:imagedata r:id="rId12" o:title="" cropbottom="6318f"/>
           </v:shape>
-          <o:OLEObject Type="Embed" ProgID="Visio.Drawing.11" ShapeID="_x0000_i1026" DrawAspect="Content" ObjectID="_1327315643" r:id="rId13"/>
+          <o:OLEObject Type="Embed" ProgID="Visio.Drawing.11" ShapeID="_x0000_i1026" DrawAspect="Content" ObjectID="_1327324882" r:id="rId13"/>
         </w:object>
       </w:r>
       <w:r>
@@ -4967,7 +5452,7 @@
           <w:szCs w:val="26"/>
         </w:rPr>
       </w:pPr>
-      <w:bookmarkStart w:id="13" w:name="_Toc253259466"/>
+      <w:bookmarkStart w:id="14" w:name="_Toc253582705"/>
       <w:r>
         <w:rPr>
           <w:b/>
@@ -4977,7 +5462,7 @@
         <w:lastRenderedPageBreak/>
         <w:t>SYSTEM ARCHITECTURE</w:t>
       </w:r>
-      <w:bookmarkEnd w:id="13"/>
+      <w:bookmarkEnd w:id="14"/>
     </w:p>
     <w:p>
       <w:pPr>
@@ -4994,16 +5479,948 @@
           <v:shape id="_x0000_i1027" type="#_x0000_t75" style="width:438.75pt;height:328.5pt" o:ole="">
             <v:imagedata r:id="rId16" o:title=""/>
           </v:shape>
-          <o:OLEObject Type="Embed" ProgID="PowerPoint.Slide.12" ShapeID="_x0000_i1027" DrawAspect="Content" ObjectID="_1327315644" r:id="rId17"/>
+          <o:OLEObject Type="Embed" ProgID="PowerPoint.Slide.12" ShapeID="_x0000_i1027" DrawAspect="Content" ObjectID="_1327324883" r:id="rId17"/>
         </w:object>
       </w:r>
     </w:p>
     <w:p>
       <w:pPr>
         <w:spacing w:after="0"/>
-        <w:rPr>
-          <w:sz w:val="24"/>
-          <w:szCs w:val="24"/>
+        <w:jc w:val="center"/>
+      </w:pPr>
+    </w:p>
+    <w:p>
+      <w:pPr>
+        <w:pStyle w:val="Heading2"/>
+        <w:spacing w:before="0"/>
+        <w:rPr>
+          <w:rFonts w:asciiTheme="minorHAnsi" w:hAnsiTheme="minorHAnsi"/>
+          <w:color w:val="auto"/>
+          <w:sz w:val="24"/>
+          <w:szCs w:val="24"/>
+        </w:rPr>
+      </w:pPr>
+      <w:bookmarkStart w:id="15" w:name="_Toc253582706"/>
+      <w:r>
+        <w:rPr>
+          <w:rFonts w:asciiTheme="minorHAnsi" w:hAnsiTheme="minorHAnsi"/>
+          <w:color w:val="auto"/>
+          <w:sz w:val="24"/>
+          <w:szCs w:val="24"/>
+        </w:rPr>
+        <w:t>6.1</w:t>
+      </w:r>
+      <w:r>
+        <w:rPr>
+          <w:rFonts w:asciiTheme="minorHAnsi" w:hAnsiTheme="minorHAnsi"/>
+          <w:color w:val="auto"/>
+          <w:sz w:val="24"/>
+          <w:szCs w:val="24"/>
+        </w:rPr>
+        <w:tab/>
+      </w:r>
+      <w:r>
+        <w:rPr>
+          <w:rFonts w:asciiTheme="minorHAnsi" w:hAnsiTheme="minorHAnsi"/>
+          <w:color w:val="auto"/>
+          <w:sz w:val="24"/>
+          <w:szCs w:val="24"/>
+        </w:rPr>
+        <w:t>Components description</w:t>
+      </w:r>
+      <w:r>
+        <w:rPr>
+          <w:rFonts w:asciiTheme="minorHAnsi" w:hAnsiTheme="minorHAnsi"/>
+          <w:color w:val="auto"/>
+          <w:sz w:val="24"/>
+          <w:szCs w:val="24"/>
+        </w:rPr>
+        <w:t xml:space="preserve"> and responsibilities</w:t>
+      </w:r>
+      <w:bookmarkEnd w:id="15"/>
+    </w:p>
+    <w:p>
+      <w:pPr>
+        <w:spacing w:after="0"/>
+        <w:rPr>
+          <w:sz w:val="24"/>
+          <w:szCs w:val="24"/>
+        </w:rPr>
+      </w:pPr>
+    </w:p>
+    <w:tbl>
+      <w:tblPr>
+        <w:tblStyle w:val="LightGrid-Accent11"/>
+        <w:tblW w:w="0" w:type="auto"/>
+        <w:tblLook w:val="04A0"/>
+      </w:tblPr>
+      <w:tblGrid>
+        <w:gridCol w:w="1908"/>
+        <w:gridCol w:w="7334"/>
+      </w:tblGrid>
+      <w:tr>
+        <w:trPr>
+          <w:cnfStyle w:val="100000000000"/>
+          <w:trHeight w:val="293"/>
+        </w:trPr>
+        <w:tc>
+          <w:tcPr>
+            <w:cnfStyle w:val="001000000000"/>
+            <w:tcW w:w="1908" w:type="dxa"/>
+            <w:tcBorders>
+              <w:top w:val="none" w:sz="0" w:space="0" w:color="auto"/>
+              <w:left w:val="none" w:sz="0" w:space="0" w:color="auto"/>
+              <w:bottom w:val="none" w:sz="0" w:space="0" w:color="auto"/>
+              <w:right w:val="none" w:sz="0" w:space="0" w:color="auto"/>
+            </w:tcBorders>
+          </w:tcPr>
+          <w:p>
+            <w:pPr>
+              <w:rPr>
+                <w:rFonts w:asciiTheme="minorHAnsi" w:hAnsiTheme="minorHAnsi"/>
+                <w:sz w:val="24"/>
+                <w:szCs w:val="24"/>
+              </w:rPr>
+            </w:pPr>
+            <w:r>
+              <w:rPr>
+                <w:rFonts w:asciiTheme="minorHAnsi" w:hAnsiTheme="minorHAnsi"/>
+                <w:sz w:val="24"/>
+                <w:szCs w:val="24"/>
+              </w:rPr>
+              <w:t xml:space="preserve">GUI </w:t>
+            </w:r>
+          </w:p>
+        </w:tc>
+        <w:tc>
+          <w:tcPr>
+            <w:tcW w:w="7334" w:type="dxa"/>
+            <w:tcBorders>
+              <w:top w:val="none" w:sz="0" w:space="0" w:color="auto"/>
+              <w:left w:val="none" w:sz="0" w:space="0" w:color="auto"/>
+              <w:bottom w:val="none" w:sz="0" w:space="0" w:color="auto"/>
+              <w:right w:val="none" w:sz="0" w:space="0" w:color="auto"/>
+            </w:tcBorders>
+          </w:tcPr>
+          <w:p>
+            <w:pPr>
+              <w:jc w:val="both"/>
+              <w:cnfStyle w:val="100000000000"/>
+              <w:rPr>
+                <w:rFonts w:asciiTheme="minorHAnsi" w:hAnsiTheme="minorHAnsi"/>
+                <w:b w:val="0"/>
+                <w:sz w:val="24"/>
+                <w:szCs w:val="24"/>
+              </w:rPr>
+            </w:pPr>
+            <w:r>
+              <w:rPr>
+                <w:rFonts w:asciiTheme="minorHAnsi" w:hAnsiTheme="minorHAnsi"/>
+                <w:b w:val="0"/>
+                <w:sz w:val="24"/>
+                <w:szCs w:val="24"/>
+              </w:rPr>
+              <w:t>Provides the interfac</w:t>
+            </w:r>
+            <w:r>
+              <w:rPr>
+                <w:rFonts w:asciiTheme="minorHAnsi" w:hAnsiTheme="minorHAnsi"/>
+                <w:b w:val="0"/>
+                <w:sz w:val="24"/>
+                <w:szCs w:val="24"/>
+              </w:rPr>
+              <w:t>e between users and application</w:t>
+            </w:r>
+            <w:r>
+              <w:rPr>
+                <w:rFonts w:asciiTheme="minorHAnsi" w:hAnsiTheme="minorHAnsi"/>
+                <w:b w:val="0"/>
+                <w:sz w:val="24"/>
+                <w:szCs w:val="24"/>
+              </w:rPr>
+              <w:t>.</w:t>
+            </w:r>
+          </w:p>
+        </w:tc>
+      </w:tr>
+      <w:tr>
+        <w:trPr>
+          <w:cnfStyle w:val="000000100000"/>
+          <w:trHeight w:val="293"/>
+        </w:trPr>
+        <w:tc>
+          <w:tcPr>
+            <w:cnfStyle w:val="001000000000"/>
+            <w:tcW w:w="1908" w:type="dxa"/>
+            <w:tcBorders>
+              <w:top w:val="none" w:sz="0" w:space="0" w:color="auto"/>
+              <w:left w:val="none" w:sz="0" w:space="0" w:color="auto"/>
+              <w:bottom w:val="none" w:sz="0" w:space="0" w:color="auto"/>
+              <w:right w:val="none" w:sz="0" w:space="0" w:color="auto"/>
+            </w:tcBorders>
+          </w:tcPr>
+          <w:p>
+            <w:pPr>
+              <w:rPr>
+                <w:rFonts w:asciiTheme="minorHAnsi" w:hAnsiTheme="minorHAnsi"/>
+                <w:sz w:val="24"/>
+                <w:szCs w:val="24"/>
+              </w:rPr>
+            </w:pPr>
+            <w:r>
+              <w:rPr>
+                <w:rFonts w:asciiTheme="minorHAnsi" w:hAnsiTheme="minorHAnsi"/>
+                <w:sz w:val="24"/>
+                <w:szCs w:val="24"/>
+              </w:rPr>
+              <w:t>ATD</w:t>
+            </w:r>
+          </w:p>
+        </w:tc>
+        <w:tc>
+          <w:tcPr>
+            <w:tcW w:w="7334" w:type="dxa"/>
+            <w:tcBorders>
+              <w:top w:val="none" w:sz="0" w:space="0" w:color="auto"/>
+              <w:left w:val="none" w:sz="0" w:space="0" w:color="auto"/>
+              <w:bottom w:val="none" w:sz="0" w:space="0" w:color="auto"/>
+              <w:right w:val="none" w:sz="0" w:space="0" w:color="auto"/>
+            </w:tcBorders>
+          </w:tcPr>
+          <w:p>
+            <w:pPr>
+              <w:jc w:val="both"/>
+              <w:cnfStyle w:val="000000100000"/>
+              <w:rPr>
+                <w:sz w:val="24"/>
+                <w:szCs w:val="24"/>
+              </w:rPr>
+            </w:pPr>
+            <w:r>
+              <w:rPr>
+                <w:sz w:val="24"/>
+                <w:szCs w:val="24"/>
+              </w:rPr>
+              <w:t>Provides automated testing of the application functionalities during development.</w:t>
+            </w:r>
+          </w:p>
+        </w:tc>
+      </w:tr>
+      <w:tr>
+        <w:trPr>
+          <w:cnfStyle w:val="000000010000"/>
+          <w:trHeight w:val="293"/>
+        </w:trPr>
+        <w:tc>
+          <w:tcPr>
+            <w:cnfStyle w:val="001000000000"/>
+            <w:tcW w:w="1908" w:type="dxa"/>
+            <w:tcBorders>
+              <w:top w:val="none" w:sz="0" w:space="0" w:color="auto"/>
+              <w:left w:val="none" w:sz="0" w:space="0" w:color="auto"/>
+              <w:bottom w:val="none" w:sz="0" w:space="0" w:color="auto"/>
+              <w:right w:val="none" w:sz="0" w:space="0" w:color="auto"/>
+            </w:tcBorders>
+          </w:tcPr>
+          <w:p>
+            <w:pPr>
+              <w:rPr>
+                <w:rFonts w:asciiTheme="minorHAnsi" w:hAnsiTheme="minorHAnsi"/>
+                <w:sz w:val="24"/>
+                <w:szCs w:val="24"/>
+              </w:rPr>
+            </w:pPr>
+            <w:r>
+              <w:rPr>
+                <w:rFonts w:asciiTheme="minorHAnsi" w:hAnsiTheme="minorHAnsi"/>
+                <w:sz w:val="24"/>
+                <w:szCs w:val="24"/>
+              </w:rPr>
+              <w:t>SyncSharp Logic</w:t>
+            </w:r>
+          </w:p>
+        </w:tc>
+        <w:tc>
+          <w:tcPr>
+            <w:tcW w:w="7334" w:type="dxa"/>
+            <w:tcBorders>
+              <w:top w:val="none" w:sz="0" w:space="0" w:color="auto"/>
+              <w:left w:val="none" w:sz="0" w:space="0" w:color="auto"/>
+              <w:bottom w:val="none" w:sz="0" w:space="0" w:color="auto"/>
+              <w:right w:val="none" w:sz="0" w:space="0" w:color="auto"/>
+            </w:tcBorders>
+          </w:tcPr>
+          <w:p>
+            <w:pPr>
+              <w:jc w:val="both"/>
+              <w:cnfStyle w:val="000000010000"/>
+              <w:rPr>
+                <w:sz w:val="24"/>
+                <w:szCs w:val="24"/>
+              </w:rPr>
+            </w:pPr>
+            <w:r>
+              <w:rPr>
+                <w:sz w:val="24"/>
+                <w:szCs w:val="24"/>
+              </w:rPr>
+              <w:t>Receives input from GUI</w:t>
+            </w:r>
+            <w:r>
+              <w:rPr>
+                <w:sz w:val="24"/>
+                <w:szCs w:val="24"/>
+              </w:rPr>
+              <w:t xml:space="preserve"> </w:t>
+            </w:r>
+            <w:r>
+              <w:rPr>
+                <w:sz w:val="24"/>
+                <w:szCs w:val="24"/>
+              </w:rPr>
+              <w:t>component and initiates a response by making function calls to various sub-components.</w:t>
+            </w:r>
+          </w:p>
+        </w:tc>
+      </w:tr>
+      <w:tr>
+        <w:trPr>
+          <w:cnfStyle w:val="000000100000"/>
+          <w:trHeight w:val="293"/>
+        </w:trPr>
+        <w:tc>
+          <w:tcPr>
+            <w:cnfStyle w:val="001000000000"/>
+            <w:tcW w:w="1908" w:type="dxa"/>
+            <w:tcBorders>
+              <w:top w:val="none" w:sz="0" w:space="0" w:color="auto"/>
+              <w:left w:val="none" w:sz="0" w:space="0" w:color="auto"/>
+              <w:bottom w:val="none" w:sz="0" w:space="0" w:color="auto"/>
+              <w:right w:val="none" w:sz="0" w:space="0" w:color="auto"/>
+            </w:tcBorders>
+          </w:tcPr>
+          <w:p>
+            <w:pPr>
+              <w:rPr>
+                <w:rFonts w:asciiTheme="minorHAnsi" w:hAnsiTheme="minorHAnsi"/>
+                <w:sz w:val="24"/>
+                <w:szCs w:val="24"/>
+              </w:rPr>
+            </w:pPr>
+            <w:r>
+              <w:rPr>
+                <w:rFonts w:asciiTheme="minorHAnsi" w:hAnsiTheme="minorHAnsi"/>
+                <w:sz w:val="24"/>
+                <w:szCs w:val="24"/>
+              </w:rPr>
+              <w:t>Detector</w:t>
+            </w:r>
+          </w:p>
+        </w:tc>
+        <w:tc>
+          <w:tcPr>
+            <w:tcW w:w="7334" w:type="dxa"/>
+            <w:tcBorders>
+              <w:top w:val="none" w:sz="0" w:space="0" w:color="auto"/>
+              <w:left w:val="none" w:sz="0" w:space="0" w:color="auto"/>
+              <w:bottom w:val="none" w:sz="0" w:space="0" w:color="auto"/>
+              <w:right w:val="none" w:sz="0" w:space="0" w:color="auto"/>
+            </w:tcBorders>
+          </w:tcPr>
+          <w:p>
+            <w:pPr>
+              <w:jc w:val="both"/>
+              <w:cnfStyle w:val="000000100000"/>
+              <w:rPr>
+                <w:sz w:val="24"/>
+                <w:szCs w:val="24"/>
+              </w:rPr>
+            </w:pPr>
+            <w:r>
+              <w:rPr>
+                <w:sz w:val="24"/>
+                <w:szCs w:val="24"/>
+              </w:rPr>
+              <w:t xml:space="preserve">Evaluates the </w:t>
+            </w:r>
+            <w:r>
+              <w:rPr>
+                <w:sz w:val="24"/>
+                <w:szCs w:val="24"/>
+              </w:rPr>
+              <w:t xml:space="preserve">changes on the </w:t>
+            </w:r>
+            <w:r>
+              <w:rPr>
+                <w:sz w:val="24"/>
+                <w:szCs w:val="24"/>
+              </w:rPr>
+              <w:t xml:space="preserve">designated folders / files based on </w:t>
+            </w:r>
+            <w:r>
+              <w:rPr>
+                <w:sz w:val="24"/>
+                <w:szCs w:val="24"/>
+              </w:rPr>
+              <w:t xml:space="preserve">the last synchronization </w:t>
+            </w:r>
+            <w:r>
+              <w:rPr>
+                <w:sz w:val="24"/>
+                <w:szCs w:val="24"/>
+              </w:rPr>
+              <w:t xml:space="preserve">operation </w:t>
+            </w:r>
+            <w:r>
+              <w:rPr>
+                <w:sz w:val="24"/>
+                <w:szCs w:val="24"/>
+              </w:rPr>
+              <w:t xml:space="preserve">which stores </w:t>
+            </w:r>
+            <w:r>
+              <w:rPr>
+                <w:sz w:val="24"/>
+                <w:szCs w:val="24"/>
+              </w:rPr>
+              <w:t>a small amount of information (called metadata). Metadata captures a snapshot of every file and folders</w:t>
+            </w:r>
+            <w:r>
+              <w:rPr>
+                <w:sz w:val="24"/>
+                <w:szCs w:val="24"/>
+              </w:rPr>
+              <w:t xml:space="preserve">’ </w:t>
+            </w:r>
+            <w:r>
+              <w:rPr>
+                <w:sz w:val="24"/>
+                <w:szCs w:val="24"/>
+              </w:rPr>
+              <w:t>state</w:t>
+            </w:r>
+            <w:r>
+              <w:rPr>
+                <w:sz w:val="24"/>
+                <w:szCs w:val="24"/>
+              </w:rPr>
+              <w:t xml:space="preserve">. Detector </w:t>
+            </w:r>
+            <w:r>
+              <w:rPr>
+                <w:sz w:val="24"/>
+                <w:szCs w:val="24"/>
+              </w:rPr>
+              <w:t xml:space="preserve">then </w:t>
+            </w:r>
+            <w:r>
+              <w:rPr>
+                <w:sz w:val="24"/>
+                <w:szCs w:val="24"/>
+              </w:rPr>
+              <w:t xml:space="preserve">passes a list of </w:t>
+            </w:r>
+            <w:r>
+              <w:rPr>
+                <w:sz w:val="24"/>
+                <w:szCs w:val="24"/>
+              </w:rPr>
+              <w:t xml:space="preserve">files to the reconciler to perform synchronization. </w:t>
+            </w:r>
+          </w:p>
+        </w:tc>
+      </w:tr>
+      <w:tr>
+        <w:trPr>
+          <w:cnfStyle w:val="000000010000"/>
+          <w:trHeight w:val="293"/>
+        </w:trPr>
+        <w:tc>
+          <w:tcPr>
+            <w:cnfStyle w:val="001000000000"/>
+            <w:tcW w:w="1908" w:type="dxa"/>
+            <w:tcBorders>
+              <w:top w:val="none" w:sz="0" w:space="0" w:color="auto"/>
+              <w:left w:val="none" w:sz="0" w:space="0" w:color="auto"/>
+              <w:bottom w:val="none" w:sz="0" w:space="0" w:color="auto"/>
+              <w:right w:val="none" w:sz="0" w:space="0" w:color="auto"/>
+            </w:tcBorders>
+          </w:tcPr>
+          <w:p>
+            <w:pPr>
+              <w:rPr>
+                <w:rFonts w:asciiTheme="minorHAnsi" w:hAnsiTheme="minorHAnsi"/>
+                <w:sz w:val="24"/>
+                <w:szCs w:val="24"/>
+              </w:rPr>
+            </w:pPr>
+            <w:r>
+              <w:rPr>
+                <w:rFonts w:asciiTheme="minorHAnsi" w:hAnsiTheme="minorHAnsi"/>
+                <w:sz w:val="24"/>
+                <w:szCs w:val="24"/>
+              </w:rPr>
+              <w:t>Reconciler</w:t>
+            </w:r>
+          </w:p>
+        </w:tc>
+        <w:tc>
+          <w:tcPr>
+            <w:tcW w:w="7334" w:type="dxa"/>
+            <w:tcBorders>
+              <w:top w:val="none" w:sz="0" w:space="0" w:color="auto"/>
+              <w:left w:val="none" w:sz="0" w:space="0" w:color="auto"/>
+              <w:bottom w:val="none" w:sz="0" w:space="0" w:color="auto"/>
+              <w:right w:val="none" w:sz="0" w:space="0" w:color="auto"/>
+            </w:tcBorders>
+          </w:tcPr>
+          <w:p>
+            <w:pPr>
+              <w:jc w:val="both"/>
+              <w:cnfStyle w:val="000000010000"/>
+              <w:rPr>
+                <w:sz w:val="24"/>
+                <w:szCs w:val="24"/>
+              </w:rPr>
+            </w:pPr>
+            <w:r>
+              <w:rPr>
+                <w:sz w:val="24"/>
+                <w:szCs w:val="24"/>
+              </w:rPr>
+              <w:t xml:space="preserve">Performs file synchronization on the list of files obtained from the Detector. The file synchronization </w:t>
+            </w:r>
+            <w:r>
+              <w:rPr>
+                <w:sz w:val="24"/>
+                <w:szCs w:val="24"/>
+              </w:rPr>
+              <w:t xml:space="preserve">operation </w:t>
+            </w:r>
+            <w:r>
+              <w:rPr>
+                <w:sz w:val="24"/>
+                <w:szCs w:val="24"/>
+              </w:rPr>
+              <w:t xml:space="preserve">is based on the analyzed results. </w:t>
+            </w:r>
+            <w:r>
+              <w:rPr>
+                <w:sz w:val="24"/>
+                <w:szCs w:val="24"/>
+              </w:rPr>
+              <w:t xml:space="preserve">In the rise of conflicting updates, pre-determined users’ preferences will be used to resolve the updating conflicts. </w:t>
+            </w:r>
+            <w:r>
+              <w:rPr>
+                <w:sz w:val="24"/>
+                <w:szCs w:val="24"/>
+              </w:rPr>
+              <w:t>The summary of the updates will be passed to the Logger.</w:t>
+            </w:r>
+            <w:r>
+              <w:rPr>
+                <w:sz w:val="24"/>
+                <w:szCs w:val="24"/>
+              </w:rPr>
+              <w:t xml:space="preserve"> Reconciler then updates the metadata of the replica.</w:t>
+            </w:r>
+          </w:p>
+        </w:tc>
+      </w:tr>
+      <w:tr>
+        <w:trPr>
+          <w:cnfStyle w:val="000000100000"/>
+          <w:trHeight w:val="293"/>
+        </w:trPr>
+        <w:tc>
+          <w:tcPr>
+            <w:cnfStyle w:val="001000000000"/>
+            <w:tcW w:w="1908" w:type="dxa"/>
+            <w:tcBorders>
+              <w:top w:val="none" w:sz="0" w:space="0" w:color="auto"/>
+              <w:left w:val="none" w:sz="0" w:space="0" w:color="auto"/>
+              <w:bottom w:val="none" w:sz="0" w:space="0" w:color="auto"/>
+              <w:right w:val="none" w:sz="0" w:space="0" w:color="auto"/>
+            </w:tcBorders>
+          </w:tcPr>
+          <w:p>
+            <w:pPr>
+              <w:rPr>
+                <w:rFonts w:asciiTheme="minorHAnsi" w:hAnsiTheme="minorHAnsi"/>
+                <w:sz w:val="24"/>
+                <w:szCs w:val="24"/>
+              </w:rPr>
+            </w:pPr>
+            <w:r>
+              <w:rPr>
+                <w:rFonts w:asciiTheme="minorHAnsi" w:hAnsiTheme="minorHAnsi"/>
+                <w:sz w:val="24"/>
+                <w:szCs w:val="24"/>
+              </w:rPr>
+              <w:t>Filter</w:t>
+            </w:r>
+          </w:p>
+        </w:tc>
+        <w:tc>
+          <w:tcPr>
+            <w:tcW w:w="7334" w:type="dxa"/>
+            <w:tcBorders>
+              <w:top w:val="none" w:sz="0" w:space="0" w:color="auto"/>
+              <w:left w:val="none" w:sz="0" w:space="0" w:color="auto"/>
+              <w:bottom w:val="none" w:sz="0" w:space="0" w:color="auto"/>
+              <w:right w:val="none" w:sz="0" w:space="0" w:color="auto"/>
+            </w:tcBorders>
+          </w:tcPr>
+          <w:p>
+            <w:pPr>
+              <w:jc w:val="both"/>
+              <w:cnfStyle w:val="000000100000"/>
+              <w:rPr>
+                <w:sz w:val="24"/>
+                <w:szCs w:val="24"/>
+              </w:rPr>
+            </w:pPr>
+            <w:r>
+              <w:rPr>
+                <w:sz w:val="24"/>
+                <w:szCs w:val="24"/>
+              </w:rPr>
+              <w:t>Provides a list of filter rules that will be used by Detector for files retrieval.</w:t>
+            </w:r>
+          </w:p>
+        </w:tc>
+      </w:tr>
+      <w:tr>
+        <w:trPr>
+          <w:cnfStyle w:val="000000010000"/>
+          <w:trHeight w:val="293"/>
+        </w:trPr>
+        <w:tc>
+          <w:tcPr>
+            <w:cnfStyle w:val="001000000000"/>
+            <w:tcW w:w="1908" w:type="dxa"/>
+            <w:tcBorders>
+              <w:top w:val="none" w:sz="0" w:space="0" w:color="auto"/>
+              <w:left w:val="none" w:sz="0" w:space="0" w:color="auto"/>
+              <w:bottom w:val="none" w:sz="0" w:space="0" w:color="auto"/>
+              <w:right w:val="none" w:sz="0" w:space="0" w:color="auto"/>
+            </w:tcBorders>
+          </w:tcPr>
+          <w:p>
+            <w:pPr>
+              <w:rPr>
+                <w:rFonts w:asciiTheme="minorHAnsi" w:hAnsiTheme="minorHAnsi"/>
+                <w:sz w:val="24"/>
+                <w:szCs w:val="24"/>
+              </w:rPr>
+            </w:pPr>
+            <w:r>
+              <w:rPr>
+                <w:rFonts w:asciiTheme="minorHAnsi" w:hAnsiTheme="minorHAnsi"/>
+                <w:sz w:val="24"/>
+                <w:szCs w:val="24"/>
+              </w:rPr>
+              <w:lastRenderedPageBreak/>
+              <w:t>Sync Profile</w:t>
+            </w:r>
+          </w:p>
+        </w:tc>
+        <w:tc>
+          <w:tcPr>
+            <w:tcW w:w="7334" w:type="dxa"/>
+            <w:tcBorders>
+              <w:top w:val="none" w:sz="0" w:space="0" w:color="auto"/>
+              <w:left w:val="none" w:sz="0" w:space="0" w:color="auto"/>
+              <w:bottom w:val="none" w:sz="0" w:space="0" w:color="auto"/>
+              <w:right w:val="none" w:sz="0" w:space="0" w:color="auto"/>
+            </w:tcBorders>
+          </w:tcPr>
+          <w:p>
+            <w:pPr>
+              <w:jc w:val="both"/>
+              <w:cnfStyle w:val="000000010000"/>
+              <w:rPr>
+                <w:sz w:val="24"/>
+                <w:szCs w:val="24"/>
+              </w:rPr>
+            </w:pPr>
+            <w:r>
+              <w:rPr>
+                <w:sz w:val="24"/>
+                <w:szCs w:val="24"/>
+              </w:rPr>
+              <w:t xml:space="preserve">Stores the machine identity and contains a list of SyncTask associated with the profile. </w:t>
+            </w:r>
+          </w:p>
+        </w:tc>
+      </w:tr>
+      <w:tr>
+        <w:trPr>
+          <w:cnfStyle w:val="000000100000"/>
+          <w:trHeight w:val="293"/>
+        </w:trPr>
+        <w:tc>
+          <w:tcPr>
+            <w:cnfStyle w:val="001000000000"/>
+            <w:tcW w:w="1908" w:type="dxa"/>
+            <w:tcBorders>
+              <w:top w:val="none" w:sz="0" w:space="0" w:color="auto"/>
+              <w:left w:val="none" w:sz="0" w:space="0" w:color="auto"/>
+              <w:bottom w:val="none" w:sz="0" w:space="0" w:color="auto"/>
+              <w:right w:val="none" w:sz="0" w:space="0" w:color="auto"/>
+            </w:tcBorders>
+          </w:tcPr>
+          <w:p>
+            <w:pPr>
+              <w:rPr>
+                <w:rFonts w:asciiTheme="minorHAnsi" w:hAnsiTheme="minorHAnsi"/>
+                <w:sz w:val="24"/>
+                <w:szCs w:val="24"/>
+              </w:rPr>
+            </w:pPr>
+            <w:r>
+              <w:rPr>
+                <w:rFonts w:asciiTheme="minorHAnsi" w:hAnsiTheme="minorHAnsi"/>
+                <w:sz w:val="24"/>
+                <w:szCs w:val="24"/>
+              </w:rPr>
+              <w:t>SyncTask</w:t>
+            </w:r>
+          </w:p>
+        </w:tc>
+        <w:tc>
+          <w:tcPr>
+            <w:tcW w:w="7334" w:type="dxa"/>
+            <w:tcBorders>
+              <w:top w:val="none" w:sz="0" w:space="0" w:color="auto"/>
+              <w:left w:val="none" w:sz="0" w:space="0" w:color="auto"/>
+              <w:bottom w:val="none" w:sz="0" w:space="0" w:color="auto"/>
+              <w:right w:val="none" w:sz="0" w:space="0" w:color="auto"/>
+            </w:tcBorders>
+          </w:tcPr>
+          <w:p>
+            <w:pPr>
+              <w:jc w:val="both"/>
+              <w:cnfStyle w:val="000000100000"/>
+              <w:rPr>
+                <w:sz w:val="24"/>
+                <w:szCs w:val="24"/>
+              </w:rPr>
+            </w:pPr>
+            <w:r>
+              <w:rPr>
+                <w:sz w:val="24"/>
+                <w:szCs w:val="24"/>
+              </w:rPr>
+              <w:t>Defines the pair of folders to be used for synchronization</w:t>
+            </w:r>
+            <w:r>
+              <w:rPr>
+                <w:sz w:val="24"/>
+                <w:szCs w:val="24"/>
+              </w:rPr>
+              <w:t xml:space="preserve"> </w:t>
+            </w:r>
+          </w:p>
+        </w:tc>
+      </w:tr>
+      <w:tr>
+        <w:trPr>
+          <w:cnfStyle w:val="000000010000"/>
+          <w:trHeight w:val="293"/>
+        </w:trPr>
+        <w:tc>
+          <w:tcPr>
+            <w:cnfStyle w:val="001000000000"/>
+            <w:tcW w:w="1908" w:type="dxa"/>
+            <w:tcBorders>
+              <w:top w:val="none" w:sz="0" w:space="0" w:color="auto"/>
+              <w:left w:val="none" w:sz="0" w:space="0" w:color="auto"/>
+              <w:bottom w:val="none" w:sz="0" w:space="0" w:color="auto"/>
+              <w:right w:val="none" w:sz="0" w:space="0" w:color="auto"/>
+            </w:tcBorders>
+          </w:tcPr>
+          <w:p>
+            <w:pPr>
+              <w:rPr>
+                <w:rFonts w:asciiTheme="minorHAnsi" w:hAnsiTheme="minorHAnsi"/>
+                <w:sz w:val="24"/>
+                <w:szCs w:val="24"/>
+              </w:rPr>
+            </w:pPr>
+            <w:r>
+              <w:rPr>
+                <w:rFonts w:asciiTheme="minorHAnsi" w:hAnsiTheme="minorHAnsi"/>
+                <w:sz w:val="24"/>
+                <w:szCs w:val="24"/>
+              </w:rPr>
+              <w:t>TaskSettings</w:t>
+            </w:r>
+          </w:p>
+        </w:tc>
+        <w:tc>
+          <w:tcPr>
+            <w:tcW w:w="7334" w:type="dxa"/>
+            <w:tcBorders>
+              <w:top w:val="none" w:sz="0" w:space="0" w:color="auto"/>
+              <w:left w:val="none" w:sz="0" w:space="0" w:color="auto"/>
+              <w:bottom w:val="none" w:sz="0" w:space="0" w:color="auto"/>
+              <w:right w:val="none" w:sz="0" w:space="0" w:color="auto"/>
+            </w:tcBorders>
+          </w:tcPr>
+          <w:p>
+            <w:pPr>
+              <w:jc w:val="both"/>
+              <w:cnfStyle w:val="000000010000"/>
+              <w:rPr>
+                <w:sz w:val="24"/>
+                <w:szCs w:val="24"/>
+              </w:rPr>
+            </w:pPr>
+            <w:r>
+              <w:rPr>
+                <w:sz w:val="24"/>
+                <w:szCs w:val="24"/>
+              </w:rPr>
+              <w:t>Stores all the configuration settings for each SyncTask.</w:t>
+            </w:r>
+          </w:p>
+        </w:tc>
+      </w:tr>
+      <w:tr>
+        <w:trPr>
+          <w:cnfStyle w:val="000000100000"/>
+          <w:trHeight w:val="293"/>
+        </w:trPr>
+        <w:tc>
+          <w:tcPr>
+            <w:cnfStyle w:val="001000000000"/>
+            <w:tcW w:w="1908" w:type="dxa"/>
+            <w:tcBorders>
+              <w:top w:val="none" w:sz="0" w:space="0" w:color="auto"/>
+              <w:left w:val="none" w:sz="0" w:space="0" w:color="auto"/>
+              <w:bottom w:val="none" w:sz="0" w:space="0" w:color="auto"/>
+              <w:right w:val="none" w:sz="0" w:space="0" w:color="auto"/>
+            </w:tcBorders>
+          </w:tcPr>
+          <w:p>
+            <w:pPr>
+              <w:rPr>
+                <w:rFonts w:asciiTheme="minorHAnsi" w:hAnsiTheme="minorHAnsi"/>
+                <w:sz w:val="24"/>
+                <w:szCs w:val="24"/>
+              </w:rPr>
+            </w:pPr>
+            <w:r>
+              <w:rPr>
+                <w:rFonts w:asciiTheme="minorHAnsi" w:hAnsiTheme="minorHAnsi"/>
+                <w:sz w:val="24"/>
+                <w:szCs w:val="24"/>
+              </w:rPr>
+              <w:t>Logger</w:t>
+            </w:r>
+          </w:p>
+        </w:tc>
+        <w:tc>
+          <w:tcPr>
+            <w:tcW w:w="7334" w:type="dxa"/>
+            <w:tcBorders>
+              <w:top w:val="none" w:sz="0" w:space="0" w:color="auto"/>
+              <w:left w:val="none" w:sz="0" w:space="0" w:color="auto"/>
+              <w:bottom w:val="none" w:sz="0" w:space="0" w:color="auto"/>
+              <w:right w:val="none" w:sz="0" w:space="0" w:color="auto"/>
+            </w:tcBorders>
+          </w:tcPr>
+          <w:p>
+            <w:pPr>
+              <w:jc w:val="both"/>
+              <w:cnfStyle w:val="000000100000"/>
+              <w:rPr>
+                <w:sz w:val="24"/>
+                <w:szCs w:val="24"/>
+              </w:rPr>
+            </w:pPr>
+            <w:r>
+              <w:rPr>
+                <w:sz w:val="24"/>
+                <w:szCs w:val="24"/>
+              </w:rPr>
+              <w:t>Generates the summary of the file synchronization tasks.</w:t>
+            </w:r>
+          </w:p>
+        </w:tc>
+      </w:tr>
+      <w:tr>
+        <w:trPr>
+          <w:cnfStyle w:val="000000010000"/>
+          <w:trHeight w:val="293"/>
+        </w:trPr>
+        <w:tc>
+          <w:tcPr>
+            <w:cnfStyle w:val="001000000000"/>
+            <w:tcW w:w="1908" w:type="dxa"/>
+            <w:tcBorders>
+              <w:top w:val="none" w:sz="0" w:space="0" w:color="auto"/>
+              <w:left w:val="none" w:sz="0" w:space="0" w:color="auto"/>
+              <w:bottom w:val="none" w:sz="0" w:space="0" w:color="auto"/>
+              <w:right w:val="none" w:sz="0" w:space="0" w:color="auto"/>
+            </w:tcBorders>
+          </w:tcPr>
+          <w:p>
+            <w:pPr>
+              <w:rPr>
+                <w:rFonts w:asciiTheme="minorHAnsi" w:hAnsiTheme="minorHAnsi"/>
+                <w:sz w:val="24"/>
+                <w:szCs w:val="24"/>
+              </w:rPr>
+            </w:pPr>
+            <w:r>
+              <w:rPr>
+                <w:rFonts w:asciiTheme="minorHAnsi" w:hAnsiTheme="minorHAnsi"/>
+                <w:sz w:val="24"/>
+                <w:szCs w:val="24"/>
+              </w:rPr>
+              <w:t xml:space="preserve">FileUnit </w:t>
+            </w:r>
+          </w:p>
+        </w:tc>
+        <w:tc>
+          <w:tcPr>
+            <w:tcW w:w="7334" w:type="dxa"/>
+            <w:tcBorders>
+              <w:top w:val="none" w:sz="0" w:space="0" w:color="auto"/>
+              <w:left w:val="none" w:sz="0" w:space="0" w:color="auto"/>
+              <w:bottom w:val="none" w:sz="0" w:space="0" w:color="auto"/>
+              <w:right w:val="none" w:sz="0" w:space="0" w:color="auto"/>
+            </w:tcBorders>
+          </w:tcPr>
+          <w:p>
+            <w:pPr>
+              <w:jc w:val="both"/>
+              <w:cnfStyle w:val="000000010000"/>
+              <w:rPr>
+                <w:sz w:val="24"/>
+                <w:szCs w:val="24"/>
+              </w:rPr>
+            </w:pPr>
+            <w:r>
+              <w:rPr>
+                <w:sz w:val="24"/>
+                <w:szCs w:val="24"/>
+              </w:rPr>
+              <w:t>Abstract representation of a file or folder.</w:t>
+            </w:r>
+          </w:p>
+        </w:tc>
+      </w:tr>
+    </w:tbl>
+    <w:p>
+      <w:pPr>
+        <w:rPr>
+          <w:b/>
+          <w:sz w:val="26"/>
+          <w:szCs w:val="26"/>
         </w:rPr>
       </w:pPr>
     </w:p>
@@ -5039,7 +6456,7 @@
           <w:szCs w:val="26"/>
         </w:rPr>
       </w:pPr>
-      <w:bookmarkStart w:id="14" w:name="_Toc253259467"/>
+      <w:bookmarkStart w:id="16" w:name="_Toc253582707"/>
       <w:r>
         <w:rPr>
           <w:b/>
@@ -5049,7 +6466,7 @@
         <w:lastRenderedPageBreak/>
         <w:t>DELIVERY PLAN</w:t>
       </w:r>
-      <w:bookmarkEnd w:id="14"/>
+      <w:bookmarkEnd w:id="16"/>
     </w:p>
     <w:p>
       <w:pPr>
@@ -5117,7 +6534,7 @@
         </w:rPr>
         <w:t xml:space="preserve"> </w:t>
       </w:r>
-      <w:bookmarkStart w:id="15" w:name="_Toc253259468"/>
+      <w:bookmarkStart w:id="17" w:name="_Toc253582708"/>
       <w:r>
         <w:rPr>
           <w:b/>
@@ -5126,7 +6543,7 @@
         </w:rPr>
         <w:t>SyncSharp v0.0</w:t>
       </w:r>
-      <w:bookmarkEnd w:id="15"/>
+      <w:bookmarkEnd w:id="17"/>
     </w:p>
     <w:p>
       <w:pPr>
@@ -5352,7 +6769,7 @@
           <w:szCs w:val="24"/>
         </w:rPr>
       </w:pPr>
-      <w:bookmarkStart w:id="16" w:name="_Toc253259469"/>
+      <w:bookmarkStart w:id="18" w:name="_Toc253582709"/>
       <w:r>
         <w:rPr>
           <w:b/>
@@ -5361,7 +6778,7 @@
         </w:rPr>
         <w:t>SyncSharp v0.9</w:t>
       </w:r>
-      <w:bookmarkEnd w:id="16"/>
+      <w:bookmarkEnd w:id="18"/>
     </w:p>
     <w:p>
       <w:pPr>
@@ -5531,7 +6948,7 @@
           <w:szCs w:val="24"/>
         </w:rPr>
       </w:pPr>
-      <w:bookmarkStart w:id="17" w:name="_Toc253259470"/>
+      <w:bookmarkStart w:id="19" w:name="_Toc253582710"/>
       <w:r>
         <w:rPr>
           <w:b/>
@@ -5540,7 +6957,7 @@
         </w:rPr>
         <w:t>SyncSharp v2.0</w:t>
       </w:r>
-      <w:bookmarkEnd w:id="17"/>
+      <w:bookmarkEnd w:id="19"/>
     </w:p>
     <w:p>
       <w:pPr>
@@ -5648,7 +7065,7 @@
           <w:docGrid w:linePitch="360"/>
         </w:sectPr>
       </w:pPr>
-      <w:bookmarkStart w:id="18" w:name="_Toc240144129"/>
+      <w:bookmarkStart w:id="20" w:name="_Toc240144129"/>
       <w:r>
         <w:rPr>
           <w:b/>
@@ -5673,7 +7090,7 @@
           <w:szCs w:val="26"/>
         </w:rPr>
       </w:pPr>
-      <w:bookmarkStart w:id="19" w:name="_Toc253259471"/>
+      <w:bookmarkStart w:id="21" w:name="_Toc253582711"/>
       <w:r>
         <w:rPr>
           <w:b/>
@@ -5691,7 +7108,7 @@
         </w:rPr>
         <w:t>ANTT CHART</w:t>
       </w:r>
-      <w:bookmarkEnd w:id="19"/>
+      <w:bookmarkEnd w:id="21"/>
     </w:p>
     <w:p>
       <w:pPr>
@@ -5731,7 +7148,7 @@
           <v:shape id="_x0000_i1028" type="#_x0000_t75" style="width:687pt;height:378.75pt" o:ole="">
             <v:imagedata r:id="rId21" o:title=""/>
           </v:shape>
-          <o:OLEObject Type="Embed" ProgID="MSProject.Project.9" ShapeID="_x0000_i1028" DrawAspect="Content" ObjectID="_1327315645" r:id="rId22">
+          <o:OLEObject Type="Embed" ProgID="MSProject.Project.9" ShapeID="_x0000_i1028" DrawAspect="Content" ObjectID="_1327324884" r:id="rId22">
             <o:FieldCodes>\s</o:FieldCodes>
           </o:OLEObject>
         </w:object>
@@ -5752,7 +7169,7 @@
           <w:szCs w:val="26"/>
         </w:rPr>
       </w:pPr>
-      <w:bookmarkStart w:id="20" w:name="_Toc253259472"/>
+      <w:bookmarkStart w:id="22" w:name="_Toc253582712"/>
       <w:r>
         <w:rPr>
           <w:b/>
@@ -5762,7 +7179,7 @@
         <w:lastRenderedPageBreak/>
         <w:t>GLOSSARY</w:t>
       </w:r>
-      <w:bookmarkEnd w:id="20"/>
+      <w:bookmarkEnd w:id="22"/>
     </w:p>
     <w:p>
       <w:pPr>
@@ -6432,7 +7849,7 @@
           </w:p>
         </w:tc>
       </w:tr>
-      <w:bookmarkEnd w:id="18"/>
+      <w:bookmarkEnd w:id="20"/>
     </w:tbl>
     <w:p>
       <w:pPr>
@@ -6511,7 +7928,7 @@
             <w:rPr>
               <w:noProof/>
             </w:rPr>
-            <w:t>3</w:t>
+            <w:t>2</w:t>
           </w:r>
         </w:fldSimple>
         <w:r>
@@ -6619,7 +8036,7 @@
             <w:rPr>
               <w:noProof/>
             </w:rPr>
-            <w:t>11</w:t>
+            <w:t>12</w:t>
           </w:r>
         </w:fldSimple>
         <w:r>
@@ -6684,7 +8101,7 @@
             <w:rPr>
               <w:noProof/>
             </w:rPr>
-            <w:t>12</w:t>
+            <w:t>13</w:t>
           </w:r>
         </w:fldSimple>
         <w:r>
@@ -6743,18 +8160,13 @@
       </w:pBdr>
     </w:pPr>
     <w:r>
-      <w:t xml:space="preserve">CS3215 – Software </w:t>
-    </w:r>
-    <w:r>
-      <w:t>Engineering Project</w:t>
+      <w:t>CS3215 – Software Engineering Project</w:t>
     </w:r>
     <w:r>
       <w:tab/>
     </w:r>
     <w:r>
       <w:tab/>
-    </w:r>
-    <w:r>
       <w:t>Team Excalibur (Team 13)</w:t>
     </w:r>
   </w:p>
@@ -10625,6 +12037,18 @@
       </w:tcPr>
     </w:tblStylePr>
   </w:style>
+  <w:style w:type="character" w:styleId="FollowedHyperlink">
+    <w:name w:val="FollowedHyperlink"/>
+    <w:basedOn w:val="DefaultParagraphFont"/>
+    <w:uiPriority w:val="99"/>
+    <w:semiHidden/>
+    <w:unhideWhenUsed/>
+    <w:rsid w:val="00D91CE8"/>
+    <w:rPr>
+      <w:color w:val="800080" w:themeColor="followedHyperlink"/>
+      <w:u w:val="single"/>
+    </w:rPr>
+  </w:style>
 </w:styles>
 </file>
 
@@ -10916,7 +12340,7 @@
 </file>
 
 <file path=customXml/itemProps1.xml><?xml version="1.0" encoding="utf-8"?>
-<ds:datastoreItem xmlns:ds="http://schemas.openxmlformats.org/officeDocument/2006/customXml" ds:itemID="{0F8F70E4-15D2-4798-A3E5-3EF5C3016B12}">
+<ds:datastoreItem xmlns:ds="http://schemas.openxmlformats.org/officeDocument/2006/customXml" ds:itemID="{0E3E054A-5F7C-41C6-837E-09D6E6B00DA3}">
   <ds:schemaRefs>
     <ds:schemaRef ds:uri="http://schemas.openxmlformats.org/officeDocument/2006/bibliography"/>
   </ds:schemaRefs>

</xml_diff>